<commit_message>
143 Using Clamp to Limit Values
</commit_message>
<xml_diff>
--- a/Documents/BattleTank学习笔记.docx
+++ b/Documents/BattleTank学习笔记.docx
@@ -183,19 +183,11 @@
         </w:rPr>
         <w:t>2x2</w:t>
       </w:r>
-      <w:proofErr w:type="gramStart"/>
-      <w:r>
-        <w:rPr>
-          <w:rFonts w:hint="eastAsia"/>
-        </w:rPr>
-        <w:t>两个</w:t>
-      </w:r>
-      <w:proofErr w:type="gramEnd"/>
-      <w:r>
-        <w:rPr>
-          <w:rFonts w:hint="eastAsia"/>
-        </w:rPr>
-        <w:t>选项，这个暂时先不用关心。</w:t>
+      <w:r>
+        <w:rPr>
+          <w:rFonts w:hint="eastAsia"/>
+        </w:rPr>
+        <w:t>两个选项，这个暂时先不用关心。</w:t>
       </w:r>
     </w:p>
     <w:p>
@@ -431,7 +423,6 @@
       </w:r>
     </w:p>
     <w:p>
-      <w:proofErr w:type="spellStart"/>
       <w:r>
         <w:rPr>
           <w:rFonts w:hint="eastAsia"/>
@@ -441,7 +432,6 @@
       <w:r>
         <w:t>Poly</w:t>
       </w:r>
-      <w:proofErr w:type="spellEnd"/>
       <w:r>
         <w:rPr>
           <w:rFonts w:hint="eastAsia"/>
@@ -453,9 +443,6 @@
     <w:p>
       <w:pPr>
         <w:pStyle w:val="1"/>
-        <w:rPr>
-          <w:rFonts w:hint="eastAsia"/>
-        </w:rPr>
       </w:pPr>
       <w:r>
         <w:t xml:space="preserve">112 </w:t>
@@ -519,21 +506,7 @@
         <w:rPr>
           <w:rFonts w:hint="eastAsia"/>
         </w:rPr>
-        <w:t>在蓝图中创建好</w:t>
-      </w:r>
-      <w:proofErr w:type="gramStart"/>
-      <w:r>
-        <w:rPr>
-          <w:rFonts w:hint="eastAsia"/>
-        </w:rPr>
-        <w:t>父子级</w:t>
-      </w:r>
-      <w:proofErr w:type="gramEnd"/>
-      <w:r>
-        <w:rPr>
-          <w:rFonts w:hint="eastAsia"/>
-        </w:rPr>
-        <w:t>关系，在子物体的</w:t>
+        <w:t>在蓝图中创建好父子级关系，在子物体的</w:t>
       </w:r>
       <w:r>
         <w:rPr>
@@ -620,28 +593,24 @@
         </w:rPr>
         <w:t>，但是只有</w:t>
       </w:r>
-      <w:proofErr w:type="spellStart"/>
       <w:r>
         <w:rPr>
           <w:rFonts w:hint="eastAsia"/>
         </w:rPr>
         <w:t>EventGraph</w:t>
       </w:r>
-      <w:proofErr w:type="spellEnd"/>
       <w:r>
         <w:rPr>
           <w:rFonts w:hint="eastAsia"/>
         </w:rPr>
         <w:t>中可以存在</w:t>
       </w:r>
-      <w:proofErr w:type="spellStart"/>
       <w:r>
         <w:rPr>
           <w:rFonts w:hint="eastAsia"/>
         </w:rPr>
         <w:t>BeginPlay</w:t>
       </w:r>
-      <w:proofErr w:type="spellEnd"/>
     </w:p>
     <w:p/>
     <w:p>
@@ -653,25 +622,18 @@
       </w:r>
     </w:p>
     <w:p>
-      <w:pPr>
-        <w:rPr>
-          <w:rFonts w:hint="eastAsia"/>
-        </w:rPr>
-      </w:pPr>
       <w:r>
         <w:rPr>
           <w:rFonts w:hint="eastAsia"/>
         </w:rPr>
         <w:t>获取当前屏幕大小，在</w:t>
       </w:r>
-      <w:proofErr w:type="spellStart"/>
       <w:r>
         <w:rPr>
           <w:rFonts w:hint="eastAsia"/>
         </w:rPr>
         <w:t>PlayerController</w:t>
       </w:r>
-      <w:proofErr w:type="spellEnd"/>
       <w:r>
         <w:rPr>
           <w:rFonts w:hint="eastAsia"/>
@@ -710,7 +672,6 @@
         </w:rPr>
         <w:tab/>
       </w:r>
-      <w:proofErr w:type="gramStart"/>
       <w:r>
         <w:rPr>
           <w:rFonts w:ascii="Courier New" w:hAnsi="Courier New" w:cs="Courier New"/>
@@ -721,7 +682,6 @@
         </w:rPr>
         <w:t>int32</w:t>
       </w:r>
-      <w:proofErr w:type="gramEnd"/>
       <w:r>
         <w:rPr>
           <w:rFonts w:ascii="Courier New" w:hAnsi="Courier New" w:cs="Courier New"/>
@@ -732,7 +692,6 @@
         </w:rPr>
         <w:t xml:space="preserve"> </w:t>
       </w:r>
-      <w:proofErr w:type="spellStart"/>
       <w:r>
         <w:rPr>
           <w:rFonts w:ascii="Courier New" w:hAnsi="Courier New" w:cs="Courier New"/>
@@ -743,7 +702,6 @@
         </w:rPr>
         <w:t>ViewportSizeX</w:t>
       </w:r>
-      <w:proofErr w:type="spellEnd"/>
       <w:r>
         <w:rPr>
           <w:rFonts w:ascii="Courier New" w:hAnsi="Courier New" w:cs="Courier New"/>
@@ -754,7 +712,6 @@
         </w:rPr>
         <w:t xml:space="preserve">, </w:t>
       </w:r>
-      <w:proofErr w:type="spellStart"/>
       <w:r>
         <w:rPr>
           <w:rFonts w:ascii="Courier New" w:hAnsi="Courier New" w:cs="Courier New"/>
@@ -765,7 +722,6 @@
         </w:rPr>
         <w:t>ViewportSizeY</w:t>
       </w:r>
-      <w:proofErr w:type="spellEnd"/>
       <w:r>
         <w:rPr>
           <w:rFonts w:ascii="Courier New" w:hAnsi="Courier New" w:cs="Courier New"/>
@@ -797,8 +753,6 @@
         </w:rPr>
         <w:tab/>
       </w:r>
-      <w:proofErr w:type="spellStart"/>
-      <w:proofErr w:type="gramStart"/>
       <w:r>
         <w:rPr>
           <w:rFonts w:ascii="Courier New" w:hAnsi="Courier New" w:cs="Courier New"/>
@@ -809,7 +763,6 @@
         </w:rPr>
         <w:t>GetViewportSize</w:t>
       </w:r>
-      <w:proofErr w:type="spellEnd"/>
       <w:r>
         <w:rPr>
           <w:rFonts w:ascii="Courier New" w:hAnsi="Courier New" w:cs="Courier New"/>
@@ -820,8 +773,6 @@
         </w:rPr>
         <w:t>(</w:t>
       </w:r>
-      <w:proofErr w:type="spellStart"/>
-      <w:proofErr w:type="gramEnd"/>
       <w:r>
         <w:rPr>
           <w:rFonts w:ascii="Courier New" w:hAnsi="Courier New" w:cs="Courier New"/>
@@ -832,7 +783,6 @@
         </w:rPr>
         <w:t>ViewportSizeX</w:t>
       </w:r>
-      <w:proofErr w:type="spellEnd"/>
       <w:r>
         <w:rPr>
           <w:rFonts w:ascii="Courier New" w:hAnsi="Courier New" w:cs="Courier New"/>
@@ -843,7 +793,6 @@
         </w:rPr>
         <w:t xml:space="preserve">, </w:t>
       </w:r>
-      <w:proofErr w:type="spellStart"/>
       <w:r>
         <w:rPr>
           <w:rFonts w:ascii="Courier New" w:hAnsi="Courier New" w:cs="Courier New"/>
@@ -854,7 +803,6 @@
         </w:rPr>
         <w:t>ViewportSizeY</w:t>
       </w:r>
-      <w:proofErr w:type="spellEnd"/>
       <w:r>
         <w:rPr>
           <w:rFonts w:ascii="Courier New" w:hAnsi="Courier New" w:cs="Courier New"/>
@@ -880,9 +828,6 @@
     <w:p>
       <w:pPr>
         <w:pStyle w:val="1"/>
-        <w:rPr>
-          <w:rFonts w:hint="eastAsia"/>
-        </w:rPr>
       </w:pPr>
       <w:r>
         <w:lastRenderedPageBreak/>
@@ -897,7 +842,6 @@
       <w:r>
         <w:t xml:space="preserve"> </w:t>
       </w:r>
-      <w:proofErr w:type="spellStart"/>
       <w:r>
         <w:rPr>
           <w:rFonts w:hint="eastAsia"/>
@@ -907,10 +851,18 @@
       <w:r>
         <w:t>eprojectScreenToWorld</w:t>
       </w:r>
-      <w:proofErr w:type="spellEnd"/>
-    </w:p>
-    <w:p>
-      <w:pPr>
+    </w:p>
+    <w:p>
+      <w:pPr>
+        <w:rPr>
+          <w:rFonts w:ascii="Courier New" w:hAnsi="Courier New" w:cs="Courier New"/>
+          <w:color w:val="000000"/>
+          <w:kern w:val="0"/>
+          <w:sz w:val="19"/>
+          <w:szCs w:val="19"/>
+        </w:rPr>
+      </w:pPr>
+      <w:r>
         <w:rPr>
           <w:rFonts w:ascii="Courier New" w:hAnsi="Courier New" w:cs="Courier New" w:hint="eastAsia"/>
           <w:color w:val="000000"/>
@@ -918,7 +870,8 @@
           <w:sz w:val="19"/>
           <w:szCs w:val="19"/>
         </w:rPr>
-      </w:pPr>
+        <w:t>屏幕空间转换到世界空间</w:t>
+      </w:r>
       <w:r>
         <w:rPr>
           <w:rFonts w:ascii="Courier New" w:hAnsi="Courier New" w:cs="Courier New" w:hint="eastAsia"/>
@@ -927,8 +880,19 @@
           <w:sz w:val="19"/>
           <w:szCs w:val="19"/>
         </w:rPr>
-        <w:t>屏幕空间转换到世界空间</w:t>
-      </w:r>
+        <w:t>:</w:t>
+      </w:r>
+    </w:p>
+    <w:p>
+      <w:pPr>
+        <w:rPr>
+          <w:rFonts w:ascii="Courier New" w:hAnsi="Courier New" w:cs="Courier New"/>
+          <w:color w:val="000000"/>
+          <w:kern w:val="0"/>
+          <w:sz w:val="19"/>
+          <w:szCs w:val="19"/>
+        </w:rPr>
+      </w:pPr>
       <w:r>
         <w:rPr>
           <w:rFonts w:ascii="Courier New" w:hAnsi="Courier New" w:cs="Courier New" w:hint="eastAsia"/>
@@ -937,19 +901,8 @@
           <w:sz w:val="19"/>
           <w:szCs w:val="19"/>
         </w:rPr>
-        <w:t>:</w:t>
-      </w:r>
-    </w:p>
-    <w:p>
-      <w:pPr>
-        <w:rPr>
-          <w:rFonts w:ascii="Courier New" w:hAnsi="Courier New" w:cs="Courier New"/>
-          <w:color w:val="000000"/>
-          <w:kern w:val="0"/>
-          <w:sz w:val="19"/>
-          <w:szCs w:val="19"/>
-        </w:rPr>
-      </w:pPr>
+        <w:t>使用</w:t>
+      </w:r>
       <w:r>
         <w:rPr>
           <w:rFonts w:ascii="Courier New" w:hAnsi="Courier New" w:cs="Courier New" w:hint="eastAsia"/>
@@ -958,1251 +911,755 @@
           <w:sz w:val="19"/>
           <w:szCs w:val="19"/>
         </w:rPr>
+        <w:t>APlayerController::DeprojectScreenPositionToWorld</w:t>
+      </w:r>
+    </w:p>
+    <w:p>
+      <w:pPr>
+        <w:rPr>
+          <w:rFonts w:ascii="Courier New" w:hAnsi="Courier New" w:cs="Courier New"/>
+          <w:color w:val="161617"/>
+          <w:sz w:val="23"/>
+          <w:szCs w:val="23"/>
+          <w:shd w:val="clear" w:color="auto" w:fill="F8F8F8"/>
+        </w:rPr>
+      </w:pPr>
+      <w:r>
+        <w:rPr>
+          <w:rFonts w:ascii="Courier New" w:hAnsi="Courier New" w:cs="Courier New"/>
+          <w:color w:val="161617"/>
+          <w:sz w:val="23"/>
+          <w:szCs w:val="23"/>
+          <w:shd w:val="clear" w:color="auto" w:fill="F8F8F8"/>
+        </w:rPr>
+        <w:t>bool DeprojectScreenPositionToWorld</w:t>
+      </w:r>
+      <w:r>
+        <w:rPr>
+          <w:rFonts w:ascii="Courier New" w:hAnsi="Courier New" w:cs="Courier New"/>
+          <w:color w:val="161617"/>
+          <w:sz w:val="23"/>
+          <w:szCs w:val="23"/>
+        </w:rPr>
+        <w:br/>
+      </w:r>
+      <w:r>
+        <w:rPr>
+          <w:rFonts w:ascii="Courier New" w:hAnsi="Courier New" w:cs="Courier New"/>
+          <w:color w:val="161617"/>
+          <w:sz w:val="23"/>
+          <w:szCs w:val="23"/>
+          <w:shd w:val="clear" w:color="auto" w:fill="F8F8F8"/>
+        </w:rPr>
+        <w:t>(</w:t>
+      </w:r>
+      <w:r>
+        <w:rPr>
+          <w:rFonts w:ascii="Courier New" w:hAnsi="Courier New" w:cs="Courier New"/>
+          <w:color w:val="161617"/>
+          <w:sz w:val="23"/>
+          <w:szCs w:val="23"/>
+        </w:rPr>
+        <w:br/>
+      </w:r>
+      <w:r>
+        <w:rPr>
+          <w:rFonts w:ascii="Courier New" w:hAnsi="Courier New" w:cs="Courier New"/>
+          <w:color w:val="161617"/>
+          <w:sz w:val="23"/>
+          <w:szCs w:val="23"/>
+          <w:shd w:val="clear" w:color="auto" w:fill="F8F8F8"/>
+        </w:rPr>
+        <w:t>    float ScreenX,</w:t>
+      </w:r>
+      <w:r>
+        <w:rPr>
+          <w:rFonts w:ascii="Courier New" w:hAnsi="Courier New" w:cs="Courier New"/>
+          <w:color w:val="161617"/>
+          <w:sz w:val="23"/>
+          <w:szCs w:val="23"/>
+        </w:rPr>
+        <w:br/>
+      </w:r>
+      <w:r>
+        <w:rPr>
+          <w:rFonts w:ascii="Courier New" w:hAnsi="Courier New" w:cs="Courier New"/>
+          <w:color w:val="161617"/>
+          <w:sz w:val="23"/>
+          <w:szCs w:val="23"/>
+          <w:shd w:val="clear" w:color="auto" w:fill="F8F8F8"/>
+        </w:rPr>
+        <w:t>    float ScreenY,</w:t>
+      </w:r>
+      <w:r>
+        <w:rPr>
+          <w:rFonts w:ascii="Courier New" w:hAnsi="Courier New" w:cs="Courier New"/>
+          <w:color w:val="161617"/>
+          <w:sz w:val="23"/>
+          <w:szCs w:val="23"/>
+        </w:rPr>
+        <w:br/>
+      </w:r>
+      <w:r>
+        <w:rPr>
+          <w:rFonts w:ascii="Courier New" w:hAnsi="Courier New" w:cs="Courier New"/>
+          <w:color w:val="161617"/>
+          <w:sz w:val="23"/>
+          <w:szCs w:val="23"/>
+          <w:shd w:val="clear" w:color="auto" w:fill="F8F8F8"/>
+        </w:rPr>
+        <w:t>    </w:t>
+      </w:r>
+      <w:hyperlink r:id="rId7" w:history="1">
+        <w:r>
+          <w:rPr>
+            <w:rStyle w:val="a4"/>
+            <w:rFonts w:ascii="Courier New" w:hAnsi="Courier New" w:cs="Courier New"/>
+            <w:color w:val="007EBF"/>
+            <w:sz w:val="23"/>
+            <w:szCs w:val="23"/>
+            <w:shd w:val="clear" w:color="auto" w:fill="F8F8F8"/>
+          </w:rPr>
+          <w:t>FVector</w:t>
+        </w:r>
+      </w:hyperlink>
+      <w:r>
+        <w:rPr>
+          <w:rFonts w:ascii="Courier New" w:hAnsi="Courier New" w:cs="Courier New"/>
+          <w:color w:val="161617"/>
+          <w:sz w:val="23"/>
+          <w:szCs w:val="23"/>
+          <w:shd w:val="clear" w:color="auto" w:fill="F8F8F8"/>
+        </w:rPr>
+        <w:t> &amp; WorldLocation,</w:t>
+      </w:r>
+      <w:r>
+        <w:rPr>
+          <w:rFonts w:ascii="Courier New" w:hAnsi="Courier New" w:cs="Courier New"/>
+          <w:color w:val="161617"/>
+          <w:sz w:val="23"/>
+          <w:szCs w:val="23"/>
+        </w:rPr>
+        <w:br/>
+      </w:r>
+      <w:r>
+        <w:rPr>
+          <w:rFonts w:ascii="Courier New" w:hAnsi="Courier New" w:cs="Courier New"/>
+          <w:color w:val="161617"/>
+          <w:sz w:val="23"/>
+          <w:szCs w:val="23"/>
+          <w:shd w:val="clear" w:color="auto" w:fill="F8F8F8"/>
+        </w:rPr>
+        <w:t>    </w:t>
+      </w:r>
+      <w:hyperlink r:id="rId8" w:history="1">
+        <w:r>
+          <w:rPr>
+            <w:rStyle w:val="a4"/>
+            <w:rFonts w:ascii="Courier New" w:hAnsi="Courier New" w:cs="Courier New"/>
+            <w:color w:val="007EBF"/>
+            <w:sz w:val="23"/>
+            <w:szCs w:val="23"/>
+            <w:shd w:val="clear" w:color="auto" w:fill="F8F8F8"/>
+          </w:rPr>
+          <w:t>FVector</w:t>
+        </w:r>
+      </w:hyperlink>
+      <w:r>
+        <w:rPr>
+          <w:rFonts w:ascii="Courier New" w:hAnsi="Courier New" w:cs="Courier New"/>
+          <w:color w:val="161617"/>
+          <w:sz w:val="23"/>
+          <w:szCs w:val="23"/>
+          <w:shd w:val="clear" w:color="auto" w:fill="F8F8F8"/>
+        </w:rPr>
+        <w:t> &amp; WorldDirection</w:t>
+      </w:r>
+      <w:r>
+        <w:rPr>
+          <w:rFonts w:ascii="Courier New" w:hAnsi="Courier New" w:cs="Courier New"/>
+          <w:color w:val="161617"/>
+          <w:sz w:val="23"/>
+          <w:szCs w:val="23"/>
+        </w:rPr>
+        <w:br/>
+      </w:r>
+      <w:r>
+        <w:rPr>
+          <w:rFonts w:ascii="Courier New" w:hAnsi="Courier New" w:cs="Courier New"/>
+          <w:color w:val="161617"/>
+          <w:sz w:val="23"/>
+          <w:szCs w:val="23"/>
+          <w:shd w:val="clear" w:color="auto" w:fill="F8F8F8"/>
+        </w:rPr>
+        <w:t>)</w:t>
+      </w:r>
+    </w:p>
+    <w:p>
+      <w:pPr>
+        <w:rPr>
+          <w:rFonts w:ascii="Courier New" w:hAnsi="Courier New" w:cs="Courier New"/>
+          <w:color w:val="161617"/>
+          <w:sz w:val="23"/>
+          <w:szCs w:val="23"/>
+          <w:shd w:val="clear" w:color="auto" w:fill="F8F8F8"/>
+        </w:rPr>
+      </w:pPr>
+      <w:r>
+        <w:rPr>
+          <w:rFonts w:ascii="Courier New" w:hAnsi="Courier New" w:cs="Courier New" w:hint="eastAsia"/>
+          <w:color w:val="161617"/>
+          <w:sz w:val="23"/>
+          <w:szCs w:val="23"/>
+          <w:shd w:val="clear" w:color="auto" w:fill="F8F8F8"/>
+        </w:rPr>
+        <w:t>参数</w:t>
+      </w:r>
+      <w:r>
+        <w:rPr>
+          <w:rFonts w:ascii="Courier New" w:hAnsi="Courier New" w:cs="Courier New" w:hint="eastAsia"/>
+          <w:color w:val="161617"/>
+          <w:sz w:val="23"/>
+          <w:szCs w:val="23"/>
+          <w:shd w:val="clear" w:color="auto" w:fill="F8F8F8"/>
+        </w:rPr>
+        <w:t>3</w:t>
+      </w:r>
+      <w:r>
+        <w:rPr>
+          <w:rFonts w:ascii="Courier New" w:hAnsi="Courier New" w:cs="Courier New"/>
+          <w:color w:val="161617"/>
+          <w:sz w:val="23"/>
+          <w:szCs w:val="23"/>
+          <w:shd w:val="clear" w:color="auto" w:fill="F8F8F8"/>
+        </w:rPr>
+        <w:t xml:space="preserve"> </w:t>
+      </w:r>
+      <w:r>
+        <w:rPr>
+          <w:rFonts w:ascii="Courier New" w:hAnsi="Courier New" w:cs="Courier New" w:hint="eastAsia"/>
+          <w:color w:val="161617"/>
+          <w:sz w:val="23"/>
+          <w:szCs w:val="23"/>
+          <w:shd w:val="clear" w:color="auto" w:fill="F8F8F8"/>
+        </w:rPr>
+        <w:t>World</w:t>
+      </w:r>
+      <w:r>
+        <w:rPr>
+          <w:rFonts w:ascii="Courier New" w:hAnsi="Courier New" w:cs="Courier New"/>
+          <w:color w:val="161617"/>
+          <w:sz w:val="23"/>
+          <w:szCs w:val="23"/>
+          <w:shd w:val="clear" w:color="auto" w:fill="F8F8F8"/>
+        </w:rPr>
+        <w:t>Location</w:t>
+      </w:r>
+      <w:r>
+        <w:rPr>
+          <w:rFonts w:ascii="Courier New" w:hAnsi="Courier New" w:cs="Courier New" w:hint="eastAsia"/>
+          <w:color w:val="161617"/>
+          <w:sz w:val="23"/>
+          <w:szCs w:val="23"/>
+          <w:shd w:val="clear" w:color="auto" w:fill="F8F8F8"/>
+        </w:rPr>
+        <w:t>是相机的世界位置</w:t>
+      </w:r>
+    </w:p>
+    <w:p>
+      <w:pPr>
+        <w:rPr>
+          <w:rFonts w:ascii="Courier New" w:hAnsi="Courier New" w:cs="Courier New"/>
+          <w:color w:val="161617"/>
+          <w:sz w:val="23"/>
+          <w:szCs w:val="23"/>
+          <w:shd w:val="clear" w:color="auto" w:fill="F8F8F8"/>
+        </w:rPr>
+      </w:pPr>
+      <w:r>
+        <w:rPr>
+          <w:rFonts w:ascii="Courier New" w:hAnsi="Courier New" w:cs="Courier New" w:hint="eastAsia"/>
+          <w:color w:val="161617"/>
+          <w:sz w:val="23"/>
+          <w:szCs w:val="23"/>
+          <w:shd w:val="clear" w:color="auto" w:fill="F8F8F8"/>
+        </w:rPr>
+        <w:t>参数</w:t>
+      </w:r>
+      <w:r>
+        <w:rPr>
+          <w:rFonts w:ascii="Courier New" w:hAnsi="Courier New" w:cs="Courier New" w:hint="eastAsia"/>
+          <w:color w:val="161617"/>
+          <w:sz w:val="23"/>
+          <w:szCs w:val="23"/>
+          <w:shd w:val="clear" w:color="auto" w:fill="F8F8F8"/>
+        </w:rPr>
+        <w:t>4</w:t>
+      </w:r>
+      <w:r>
+        <w:rPr>
+          <w:rFonts w:ascii="Courier New" w:hAnsi="Courier New" w:cs="Courier New"/>
+          <w:color w:val="161617"/>
+          <w:sz w:val="23"/>
+          <w:szCs w:val="23"/>
+          <w:shd w:val="clear" w:color="auto" w:fill="F8F8F8"/>
+        </w:rPr>
+        <w:t xml:space="preserve"> </w:t>
+      </w:r>
+      <w:r>
+        <w:rPr>
+          <w:rFonts w:ascii="Courier New" w:hAnsi="Courier New" w:cs="Courier New" w:hint="eastAsia"/>
+          <w:color w:val="161617"/>
+          <w:sz w:val="23"/>
+          <w:szCs w:val="23"/>
+          <w:shd w:val="clear" w:color="auto" w:fill="F8F8F8"/>
+        </w:rPr>
+        <w:t>World</w:t>
+      </w:r>
+      <w:r>
+        <w:rPr>
+          <w:rFonts w:ascii="Courier New" w:hAnsi="Courier New" w:cs="Courier New"/>
+          <w:color w:val="161617"/>
+          <w:sz w:val="23"/>
+          <w:szCs w:val="23"/>
+          <w:shd w:val="clear" w:color="auto" w:fill="F8F8F8"/>
+        </w:rPr>
+        <w:t>Direction</w:t>
+      </w:r>
+      <w:r>
+        <w:rPr>
+          <w:rFonts w:ascii="Courier New" w:hAnsi="Courier New" w:cs="Courier New" w:hint="eastAsia"/>
+          <w:color w:val="161617"/>
+          <w:sz w:val="23"/>
+          <w:szCs w:val="23"/>
+          <w:shd w:val="clear" w:color="auto" w:fill="F8F8F8"/>
+        </w:rPr>
+        <w:t>是从相机指向屏幕点的方向</w:t>
+      </w:r>
+    </w:p>
+    <w:p>
+      <w:pPr>
+        <w:rPr>
+          <w:rFonts w:ascii="Courier New" w:hAnsi="Courier New" w:cs="Courier New"/>
+          <w:color w:val="161617"/>
+          <w:sz w:val="23"/>
+          <w:szCs w:val="23"/>
+          <w:shd w:val="clear" w:color="auto" w:fill="F8F8F8"/>
+        </w:rPr>
+      </w:pPr>
+    </w:p>
+    <w:p>
+      <w:pPr>
+        <w:pStyle w:val="1"/>
+        <w:rPr>
+          <w:shd w:val="clear" w:color="auto" w:fill="F8F8F8"/>
+        </w:rPr>
+      </w:pPr>
+      <w:r>
+        <w:rPr>
+          <w:shd w:val="clear" w:color="auto" w:fill="F8F8F8"/>
+        </w:rPr>
+        <w:t xml:space="preserve">131 </w:t>
+      </w:r>
+      <w:r>
+        <w:rPr>
+          <w:rFonts w:hint="eastAsia"/>
+          <w:shd w:val="clear" w:color="auto" w:fill="F8F8F8"/>
+        </w:rPr>
+        <w:t>Using</w:t>
+      </w:r>
+      <w:r>
+        <w:rPr>
+          <w:shd w:val="clear" w:color="auto" w:fill="F8F8F8"/>
+        </w:rPr>
+        <w:t xml:space="preserve"> LineTraceSingleByChannel</w:t>
+      </w:r>
+    </w:p>
+    <w:p>
+      <w:pPr>
+        <w:rPr>
+          <w:rFonts w:ascii="Courier New" w:hAnsi="Courier New" w:cs="Courier New"/>
+          <w:color w:val="161617"/>
+          <w:sz w:val="23"/>
+          <w:szCs w:val="23"/>
+          <w:shd w:val="clear" w:color="auto" w:fill="F8F8F8"/>
+        </w:rPr>
+      </w:pPr>
+      <w:r>
+        <w:rPr>
+          <w:rFonts w:ascii="Courier New" w:hAnsi="Courier New" w:cs="Courier New" w:hint="eastAsia"/>
+          <w:color w:val="161617"/>
+          <w:sz w:val="23"/>
+          <w:szCs w:val="23"/>
+          <w:shd w:val="clear" w:color="auto" w:fill="F8F8F8"/>
+        </w:rPr>
         <w:t>使用</w:t>
       </w:r>
-      <w:proofErr w:type="spellStart"/>
+      <w:r>
+        <w:rPr>
+          <w:rFonts w:ascii="Courier New" w:hAnsi="Courier New" w:cs="Courier New"/>
+          <w:color w:val="161617"/>
+          <w:sz w:val="23"/>
+          <w:szCs w:val="23"/>
+          <w:shd w:val="clear" w:color="auto" w:fill="F8F8F8"/>
+        </w:rPr>
+        <w:t>UWorld::LineTraceSingleByChannel</w:t>
+      </w:r>
       <w:r>
         <w:rPr>
           <w:rFonts w:ascii="Courier New" w:hAnsi="Courier New" w:cs="Courier New" w:hint="eastAsia"/>
-          <w:color w:val="000000"/>
-          <w:kern w:val="0"/>
-          <w:sz w:val="19"/>
-          <w:szCs w:val="19"/>
-        </w:rPr>
-        <w:t>APlayerController</w:t>
-      </w:r>
-      <w:proofErr w:type="spellEnd"/>
+          <w:color w:val="161617"/>
+          <w:sz w:val="23"/>
+          <w:szCs w:val="23"/>
+          <w:shd w:val="clear" w:color="auto" w:fill="F8F8F8"/>
+        </w:rPr>
+        <w:t>来进行射线追踪</w:t>
+      </w:r>
+    </w:p>
+    <w:p>
+      <w:pPr>
+        <w:rPr>
+          <w:rFonts w:ascii="Courier New" w:hAnsi="Courier New" w:cs="Courier New"/>
+          <w:color w:val="161617"/>
+          <w:sz w:val="23"/>
+          <w:szCs w:val="23"/>
+          <w:shd w:val="clear" w:color="auto" w:fill="F8F8F8"/>
+        </w:rPr>
+      </w:pPr>
+      <w:r>
+        <w:rPr>
+          <w:rFonts w:ascii="Courier New" w:hAnsi="Courier New" w:cs="Courier New"/>
+          <w:color w:val="161617"/>
+          <w:sz w:val="23"/>
+          <w:szCs w:val="23"/>
+          <w:shd w:val="clear" w:color="auto" w:fill="F8F8F8"/>
+        </w:rPr>
+        <w:t>bool LineTraceSingleByChannel</w:t>
+      </w:r>
+      <w:r>
+        <w:rPr>
+          <w:rFonts w:ascii="Courier New" w:hAnsi="Courier New" w:cs="Courier New"/>
+          <w:color w:val="161617"/>
+          <w:sz w:val="23"/>
+          <w:szCs w:val="23"/>
+        </w:rPr>
+        <w:br/>
+      </w:r>
+      <w:r>
+        <w:rPr>
+          <w:rFonts w:ascii="Courier New" w:hAnsi="Courier New" w:cs="Courier New"/>
+          <w:color w:val="161617"/>
+          <w:sz w:val="23"/>
+          <w:szCs w:val="23"/>
+          <w:shd w:val="clear" w:color="auto" w:fill="F8F8F8"/>
+        </w:rPr>
+        <w:t>(</w:t>
+      </w:r>
+      <w:r>
+        <w:rPr>
+          <w:rFonts w:ascii="Courier New" w:hAnsi="Courier New" w:cs="Courier New"/>
+          <w:color w:val="161617"/>
+          <w:sz w:val="23"/>
+          <w:szCs w:val="23"/>
+        </w:rPr>
+        <w:br/>
+      </w:r>
+      <w:r>
+        <w:rPr>
+          <w:rFonts w:ascii="Courier New" w:hAnsi="Courier New" w:cs="Courier New"/>
+          <w:color w:val="161617"/>
+          <w:sz w:val="23"/>
+          <w:szCs w:val="23"/>
+          <w:shd w:val="clear" w:color="auto" w:fill="F8F8F8"/>
+        </w:rPr>
+        <w:t>    struct </w:t>
+      </w:r>
+      <w:hyperlink r:id="rId9" w:history="1">
+        <w:r>
+          <w:rPr>
+            <w:rStyle w:val="a4"/>
+            <w:rFonts w:ascii="Courier New" w:hAnsi="Courier New" w:cs="Courier New"/>
+            <w:color w:val="007EBF"/>
+            <w:sz w:val="23"/>
+            <w:szCs w:val="23"/>
+            <w:shd w:val="clear" w:color="auto" w:fill="F8F8F8"/>
+          </w:rPr>
+          <w:t>FHitResult</w:t>
+        </w:r>
+      </w:hyperlink>
+      <w:r>
+        <w:rPr>
+          <w:rFonts w:ascii="Courier New" w:hAnsi="Courier New" w:cs="Courier New"/>
+          <w:color w:val="161617"/>
+          <w:sz w:val="23"/>
+          <w:szCs w:val="23"/>
+          <w:shd w:val="clear" w:color="auto" w:fill="F8F8F8"/>
+        </w:rPr>
+        <w:t> &amp; OutHit,</w:t>
+      </w:r>
+      <w:r>
+        <w:rPr>
+          <w:rFonts w:ascii="Courier New" w:hAnsi="Courier New" w:cs="Courier New"/>
+          <w:color w:val="161617"/>
+          <w:sz w:val="23"/>
+          <w:szCs w:val="23"/>
+        </w:rPr>
+        <w:br/>
+      </w:r>
+      <w:r>
+        <w:rPr>
+          <w:rFonts w:ascii="Courier New" w:hAnsi="Courier New" w:cs="Courier New"/>
+          <w:color w:val="161617"/>
+          <w:sz w:val="23"/>
+          <w:szCs w:val="23"/>
+          <w:shd w:val="clear" w:color="auto" w:fill="F8F8F8"/>
+        </w:rPr>
+        <w:t>    const </w:t>
+      </w:r>
+      <w:hyperlink r:id="rId10" w:history="1">
+        <w:r>
+          <w:rPr>
+            <w:rStyle w:val="a4"/>
+            <w:rFonts w:ascii="Courier New" w:hAnsi="Courier New" w:cs="Courier New"/>
+            <w:color w:val="007EBF"/>
+            <w:sz w:val="23"/>
+            <w:szCs w:val="23"/>
+            <w:shd w:val="clear" w:color="auto" w:fill="F8F8F8"/>
+          </w:rPr>
+          <w:t>FVector</w:t>
+        </w:r>
+      </w:hyperlink>
+      <w:r>
+        <w:rPr>
+          <w:rFonts w:ascii="Courier New" w:hAnsi="Courier New" w:cs="Courier New"/>
+          <w:color w:val="161617"/>
+          <w:sz w:val="23"/>
+          <w:szCs w:val="23"/>
+          <w:shd w:val="clear" w:color="auto" w:fill="F8F8F8"/>
+        </w:rPr>
+        <w:t> &amp; Start,</w:t>
+      </w:r>
+      <w:r>
+        <w:rPr>
+          <w:rFonts w:ascii="Courier New" w:hAnsi="Courier New" w:cs="Courier New"/>
+          <w:color w:val="161617"/>
+          <w:sz w:val="23"/>
+          <w:szCs w:val="23"/>
+        </w:rPr>
+        <w:br/>
+      </w:r>
+      <w:r>
+        <w:rPr>
+          <w:rFonts w:ascii="Courier New" w:hAnsi="Courier New" w:cs="Courier New"/>
+          <w:color w:val="161617"/>
+          <w:sz w:val="23"/>
+          <w:szCs w:val="23"/>
+          <w:shd w:val="clear" w:color="auto" w:fill="F8F8F8"/>
+        </w:rPr>
+        <w:t>    const </w:t>
+      </w:r>
+      <w:hyperlink r:id="rId11" w:history="1">
+        <w:r>
+          <w:rPr>
+            <w:rStyle w:val="a4"/>
+            <w:rFonts w:ascii="Courier New" w:hAnsi="Courier New" w:cs="Courier New"/>
+            <w:color w:val="007EBF"/>
+            <w:sz w:val="23"/>
+            <w:szCs w:val="23"/>
+            <w:shd w:val="clear" w:color="auto" w:fill="F8F8F8"/>
+          </w:rPr>
+          <w:t>FVector</w:t>
+        </w:r>
+      </w:hyperlink>
+      <w:r>
+        <w:rPr>
+          <w:rFonts w:ascii="Courier New" w:hAnsi="Courier New" w:cs="Courier New"/>
+          <w:color w:val="161617"/>
+          <w:sz w:val="23"/>
+          <w:szCs w:val="23"/>
+          <w:shd w:val="clear" w:color="auto" w:fill="F8F8F8"/>
+        </w:rPr>
+        <w:t> &amp; End,</w:t>
+      </w:r>
+      <w:r>
+        <w:rPr>
+          <w:rFonts w:ascii="Courier New" w:hAnsi="Courier New" w:cs="Courier New"/>
+          <w:color w:val="161617"/>
+          <w:sz w:val="23"/>
+          <w:szCs w:val="23"/>
+        </w:rPr>
+        <w:br/>
+      </w:r>
+      <w:r>
+        <w:rPr>
+          <w:rFonts w:ascii="Courier New" w:hAnsi="Courier New" w:cs="Courier New"/>
+          <w:color w:val="161617"/>
+          <w:sz w:val="23"/>
+          <w:szCs w:val="23"/>
+          <w:shd w:val="clear" w:color="auto" w:fill="F8F8F8"/>
+        </w:rPr>
+        <w:t>    </w:t>
+      </w:r>
+      <w:hyperlink r:id="rId12" w:history="1">
+        <w:r>
+          <w:rPr>
+            <w:rStyle w:val="a4"/>
+            <w:rFonts w:ascii="Courier New" w:hAnsi="Courier New" w:cs="Courier New"/>
+            <w:color w:val="007EBF"/>
+            <w:sz w:val="23"/>
+            <w:szCs w:val="23"/>
+            <w:shd w:val="clear" w:color="auto" w:fill="F8F8F8"/>
+          </w:rPr>
+          <w:t>ECollisionChannel</w:t>
+        </w:r>
+      </w:hyperlink>
+      <w:r>
+        <w:rPr>
+          <w:rFonts w:ascii="Courier New" w:hAnsi="Courier New" w:cs="Courier New"/>
+          <w:color w:val="161617"/>
+          <w:sz w:val="23"/>
+          <w:szCs w:val="23"/>
+          <w:shd w:val="clear" w:color="auto" w:fill="F8F8F8"/>
+        </w:rPr>
+        <w:t> TraceChannel,</w:t>
+      </w:r>
+      <w:r>
+        <w:rPr>
+          <w:rFonts w:ascii="Courier New" w:hAnsi="Courier New" w:cs="Courier New"/>
+          <w:color w:val="161617"/>
+          <w:sz w:val="23"/>
+          <w:szCs w:val="23"/>
+        </w:rPr>
+        <w:br/>
+      </w:r>
+      <w:r>
+        <w:rPr>
+          <w:rFonts w:ascii="Courier New" w:hAnsi="Courier New" w:cs="Courier New"/>
+          <w:color w:val="161617"/>
+          <w:sz w:val="23"/>
+          <w:szCs w:val="23"/>
+          <w:shd w:val="clear" w:color="auto" w:fill="F8F8F8"/>
+        </w:rPr>
+        <w:t>    const </w:t>
+      </w:r>
+      <w:hyperlink r:id="rId13" w:history="1">
+        <w:r>
+          <w:rPr>
+            <w:rStyle w:val="a4"/>
+            <w:rFonts w:ascii="Courier New" w:hAnsi="Courier New" w:cs="Courier New"/>
+            <w:color w:val="007EBF"/>
+            <w:sz w:val="23"/>
+            <w:szCs w:val="23"/>
+            <w:shd w:val="clear" w:color="auto" w:fill="F8F8F8"/>
+          </w:rPr>
+          <w:t>FCollisionQueryParams</w:t>
+        </w:r>
+      </w:hyperlink>
+      <w:r>
+        <w:rPr>
+          <w:rFonts w:ascii="Courier New" w:hAnsi="Courier New" w:cs="Courier New"/>
+          <w:color w:val="161617"/>
+          <w:sz w:val="23"/>
+          <w:szCs w:val="23"/>
+          <w:shd w:val="clear" w:color="auto" w:fill="F8F8F8"/>
+        </w:rPr>
+        <w:t> &amp; Params,</w:t>
+      </w:r>
+      <w:r>
+        <w:rPr>
+          <w:rFonts w:ascii="Courier New" w:hAnsi="Courier New" w:cs="Courier New"/>
+          <w:color w:val="161617"/>
+          <w:sz w:val="23"/>
+          <w:szCs w:val="23"/>
+        </w:rPr>
+        <w:br/>
+      </w:r>
+      <w:r>
+        <w:rPr>
+          <w:rFonts w:ascii="Courier New" w:hAnsi="Courier New" w:cs="Courier New"/>
+          <w:color w:val="161617"/>
+          <w:sz w:val="23"/>
+          <w:szCs w:val="23"/>
+          <w:shd w:val="clear" w:color="auto" w:fill="F8F8F8"/>
+        </w:rPr>
+        <w:t>    const </w:t>
+      </w:r>
+      <w:hyperlink r:id="rId14" w:history="1">
+        <w:r>
+          <w:rPr>
+            <w:rStyle w:val="a4"/>
+            <w:rFonts w:ascii="Courier New" w:hAnsi="Courier New" w:cs="Courier New"/>
+            <w:color w:val="007EBF"/>
+            <w:sz w:val="23"/>
+            <w:szCs w:val="23"/>
+            <w:shd w:val="clear" w:color="auto" w:fill="F8F8F8"/>
+          </w:rPr>
+          <w:t>FCollisionResponseParams</w:t>
+        </w:r>
+      </w:hyperlink>
+      <w:r>
+        <w:rPr>
+          <w:rFonts w:ascii="Courier New" w:hAnsi="Courier New" w:cs="Courier New"/>
+          <w:color w:val="161617"/>
+          <w:sz w:val="23"/>
+          <w:szCs w:val="23"/>
+          <w:shd w:val="clear" w:color="auto" w:fill="F8F8F8"/>
+        </w:rPr>
+        <w:t> &amp; ResponseParam</w:t>
+      </w:r>
+      <w:r>
+        <w:rPr>
+          <w:rFonts w:ascii="Courier New" w:hAnsi="Courier New" w:cs="Courier New"/>
+          <w:color w:val="161617"/>
+          <w:sz w:val="23"/>
+          <w:szCs w:val="23"/>
+        </w:rPr>
+        <w:br/>
+      </w:r>
+      <w:r>
+        <w:rPr>
+          <w:rFonts w:ascii="Courier New" w:hAnsi="Courier New" w:cs="Courier New"/>
+          <w:color w:val="161617"/>
+          <w:sz w:val="23"/>
+          <w:szCs w:val="23"/>
+          <w:shd w:val="clear" w:color="auto" w:fill="F8F8F8"/>
+        </w:rPr>
+        <w:t>)</w:t>
+      </w:r>
+    </w:p>
+    <w:p>
+      <w:pPr>
+        <w:rPr>
+          <w:rFonts w:ascii="Courier New" w:hAnsi="Courier New" w:cs="Courier New"/>
+          <w:color w:val="161617"/>
+          <w:sz w:val="23"/>
+          <w:szCs w:val="23"/>
+          <w:shd w:val="clear" w:color="auto" w:fill="F8F8F8"/>
+        </w:rPr>
+      </w:pPr>
       <w:r>
         <w:rPr>
           <w:rFonts w:ascii="Courier New" w:hAnsi="Courier New" w:cs="Courier New" w:hint="eastAsia"/>
-          <w:color w:val="000000"/>
-          <w:kern w:val="0"/>
-          <w:sz w:val="19"/>
-          <w:szCs w:val="19"/>
-        </w:rPr>
-        <w:t>:</w:t>
-      </w:r>
-      <w:proofErr w:type="gramStart"/>
+          <w:color w:val="161617"/>
+          <w:sz w:val="23"/>
+          <w:szCs w:val="23"/>
+          <w:shd w:val="clear" w:color="auto" w:fill="F8F8F8"/>
+        </w:rPr>
+        <w:t>其中参数</w:t>
+      </w:r>
       <w:r>
         <w:rPr>
           <w:rFonts w:ascii="Courier New" w:hAnsi="Courier New" w:cs="Courier New" w:hint="eastAsia"/>
-          <w:color w:val="000000"/>
-          <w:kern w:val="0"/>
-          <w:sz w:val="19"/>
-          <w:szCs w:val="19"/>
-        </w:rPr>
-        <w:t>:</w:t>
-      </w:r>
-      <w:proofErr w:type="spellStart"/>
+          <w:color w:val="161617"/>
+          <w:sz w:val="23"/>
+          <w:szCs w:val="23"/>
+          <w:shd w:val="clear" w:color="auto" w:fill="F8F8F8"/>
+        </w:rPr>
+        <w:t>TraceChannel</w:t>
+      </w:r>
       <w:r>
         <w:rPr>
           <w:rFonts w:ascii="Courier New" w:hAnsi="Courier New" w:cs="Courier New" w:hint="eastAsia"/>
-          <w:color w:val="000000"/>
-          <w:kern w:val="0"/>
-          <w:sz w:val="19"/>
-          <w:szCs w:val="19"/>
-        </w:rPr>
-        <w:t>DeprojectScreenPositionToWorld</w:t>
-      </w:r>
-      <w:proofErr w:type="spellEnd"/>
-      <w:proofErr w:type="gramEnd"/>
-    </w:p>
-    <w:p>
-      <w:pPr>
-        <w:rPr>
-          <w:rFonts w:ascii="Courier New" w:hAnsi="Courier New" w:cs="Courier New"/>
-          <w:color w:val="161617"/>
-          <w:sz w:val="23"/>
-          <w:szCs w:val="23"/>
-          <w:shd w:val="clear" w:color="auto" w:fill="F8F8F8"/>
-        </w:rPr>
-      </w:pPr>
-      <w:proofErr w:type="spellStart"/>
-      <w:proofErr w:type="gramStart"/>
-      <w:r>
-        <w:rPr>
-          <w:rFonts w:ascii="Courier New" w:hAnsi="Courier New" w:cs="Courier New"/>
-          <w:color w:val="161617"/>
-          <w:sz w:val="23"/>
-          <w:szCs w:val="23"/>
-          <w:shd w:val="clear" w:color="auto" w:fill="F8F8F8"/>
-        </w:rPr>
-        <w:t>bool</w:t>
-      </w:r>
-      <w:proofErr w:type="spellEnd"/>
-      <w:proofErr w:type="gramEnd"/>
-      <w:r>
-        <w:rPr>
-          <w:rFonts w:ascii="Courier New" w:hAnsi="Courier New" w:cs="Courier New"/>
-          <w:color w:val="161617"/>
-          <w:sz w:val="23"/>
-          <w:szCs w:val="23"/>
-          <w:shd w:val="clear" w:color="auto" w:fill="F8F8F8"/>
-        </w:rPr>
-        <w:t xml:space="preserve"> </w:t>
-      </w:r>
-      <w:proofErr w:type="spellStart"/>
-      <w:r>
-        <w:rPr>
-          <w:rFonts w:ascii="Courier New" w:hAnsi="Courier New" w:cs="Courier New"/>
-          <w:color w:val="161617"/>
-          <w:sz w:val="23"/>
-          <w:szCs w:val="23"/>
-          <w:shd w:val="clear" w:color="auto" w:fill="F8F8F8"/>
-        </w:rPr>
-        <w:t>DeprojectScreenPositionToWorld</w:t>
-      </w:r>
-      <w:proofErr w:type="spellEnd"/>
-      <w:r>
-        <w:rPr>
-          <w:rFonts w:ascii="Courier New" w:hAnsi="Courier New" w:cs="Courier New"/>
-          <w:color w:val="161617"/>
-          <w:sz w:val="23"/>
-          <w:szCs w:val="23"/>
-        </w:rPr>
-        <w:br/>
-      </w:r>
-      <w:r>
-        <w:rPr>
-          <w:rFonts w:ascii="Courier New" w:hAnsi="Courier New" w:cs="Courier New"/>
-          <w:color w:val="161617"/>
-          <w:sz w:val="23"/>
-          <w:szCs w:val="23"/>
-          <w:shd w:val="clear" w:color="auto" w:fill="F8F8F8"/>
-        </w:rPr>
-        <w:t>(</w:t>
-      </w:r>
-      <w:r>
-        <w:rPr>
-          <w:rFonts w:ascii="Courier New" w:hAnsi="Courier New" w:cs="Courier New"/>
-          <w:color w:val="161617"/>
-          <w:sz w:val="23"/>
-          <w:szCs w:val="23"/>
-        </w:rPr>
-        <w:br/>
-      </w:r>
-      <w:r>
-        <w:rPr>
-          <w:rFonts w:ascii="Courier New" w:hAnsi="Courier New" w:cs="Courier New"/>
-          <w:color w:val="161617"/>
-          <w:sz w:val="23"/>
-          <w:szCs w:val="23"/>
-          <w:shd w:val="clear" w:color="auto" w:fill="F8F8F8"/>
-        </w:rPr>
-        <w:t xml:space="preserve">    float </w:t>
-      </w:r>
-      <w:proofErr w:type="spellStart"/>
-      <w:r>
-        <w:rPr>
-          <w:rFonts w:ascii="Courier New" w:hAnsi="Courier New" w:cs="Courier New"/>
-          <w:color w:val="161617"/>
-          <w:sz w:val="23"/>
-          <w:szCs w:val="23"/>
-          <w:shd w:val="clear" w:color="auto" w:fill="F8F8F8"/>
-        </w:rPr>
-        <w:t>ScreenX</w:t>
-      </w:r>
-      <w:proofErr w:type="spellEnd"/>
-      <w:r>
-        <w:rPr>
-          <w:rFonts w:ascii="Courier New" w:hAnsi="Courier New" w:cs="Courier New"/>
-          <w:color w:val="161617"/>
-          <w:sz w:val="23"/>
-          <w:szCs w:val="23"/>
-          <w:shd w:val="clear" w:color="auto" w:fill="F8F8F8"/>
-        </w:rPr>
-        <w:t>,</w:t>
-      </w:r>
-      <w:r>
-        <w:rPr>
-          <w:rFonts w:ascii="Courier New" w:hAnsi="Courier New" w:cs="Courier New"/>
-          <w:color w:val="161617"/>
-          <w:sz w:val="23"/>
-          <w:szCs w:val="23"/>
-        </w:rPr>
-        <w:br/>
-      </w:r>
-      <w:r>
-        <w:rPr>
-          <w:rFonts w:ascii="Courier New" w:hAnsi="Courier New" w:cs="Courier New"/>
-          <w:color w:val="161617"/>
-          <w:sz w:val="23"/>
-          <w:szCs w:val="23"/>
-          <w:shd w:val="clear" w:color="auto" w:fill="F8F8F8"/>
-        </w:rPr>
-        <w:t xml:space="preserve">    float </w:t>
-      </w:r>
-      <w:proofErr w:type="spellStart"/>
-      <w:r>
-        <w:rPr>
-          <w:rFonts w:ascii="Courier New" w:hAnsi="Courier New" w:cs="Courier New"/>
-          <w:color w:val="161617"/>
-          <w:sz w:val="23"/>
-          <w:szCs w:val="23"/>
-          <w:shd w:val="clear" w:color="auto" w:fill="F8F8F8"/>
-        </w:rPr>
-        <w:t>ScreenY</w:t>
-      </w:r>
-      <w:proofErr w:type="spellEnd"/>
-      <w:r>
-        <w:rPr>
-          <w:rFonts w:ascii="Courier New" w:hAnsi="Courier New" w:cs="Courier New"/>
-          <w:color w:val="161617"/>
-          <w:sz w:val="23"/>
-          <w:szCs w:val="23"/>
-          <w:shd w:val="clear" w:color="auto" w:fill="F8F8F8"/>
-        </w:rPr>
-        <w:t>,</w:t>
-      </w:r>
-      <w:r>
-        <w:rPr>
-          <w:rFonts w:ascii="Courier New" w:hAnsi="Courier New" w:cs="Courier New"/>
-          <w:color w:val="161617"/>
-          <w:sz w:val="23"/>
-          <w:szCs w:val="23"/>
-        </w:rPr>
-        <w:br/>
-      </w:r>
-      <w:r>
-        <w:rPr>
-          <w:rFonts w:ascii="Courier New" w:hAnsi="Courier New" w:cs="Courier New"/>
-          <w:color w:val="161617"/>
-          <w:sz w:val="23"/>
-          <w:szCs w:val="23"/>
-          <w:shd w:val="clear" w:color="auto" w:fill="F8F8F8"/>
-        </w:rPr>
-        <w:t>    </w:t>
-      </w:r>
-      <w:proofErr w:type="spellStart"/>
-      <w:r>
-        <w:fldChar w:fldCharType="begin"/>
-      </w:r>
-      <w:r>
-        <w:instrText xml:space="preserve"> HYPERLINK "http://api.unrealengine.com/INT/API/Runtime/Core/Math/FVector/index.html" </w:instrText>
-      </w:r>
-      <w:r>
-        <w:fldChar w:fldCharType="separate"/>
-      </w:r>
-      <w:r>
-        <w:rPr>
-          <w:rStyle w:val="a4"/>
-          <w:rFonts w:ascii="Courier New" w:hAnsi="Courier New" w:cs="Courier New"/>
-          <w:color w:val="007EBF"/>
-          <w:sz w:val="23"/>
-          <w:szCs w:val="23"/>
-          <w:shd w:val="clear" w:color="auto" w:fill="F8F8F8"/>
-        </w:rPr>
-        <w:t>FVector</w:t>
-      </w:r>
-      <w:proofErr w:type="spellEnd"/>
-      <w:r>
-        <w:fldChar w:fldCharType="end"/>
-      </w:r>
-      <w:r>
-        <w:rPr>
-          <w:rFonts w:ascii="Courier New" w:hAnsi="Courier New" w:cs="Courier New"/>
-          <w:color w:val="161617"/>
-          <w:sz w:val="23"/>
-          <w:szCs w:val="23"/>
-          <w:shd w:val="clear" w:color="auto" w:fill="F8F8F8"/>
-        </w:rPr>
-        <w:t xml:space="preserve"> &amp; </w:t>
-      </w:r>
-      <w:proofErr w:type="spellStart"/>
-      <w:r>
-        <w:rPr>
-          <w:rFonts w:ascii="Courier New" w:hAnsi="Courier New" w:cs="Courier New"/>
-          <w:color w:val="161617"/>
-          <w:sz w:val="23"/>
-          <w:szCs w:val="23"/>
-          <w:shd w:val="clear" w:color="auto" w:fill="F8F8F8"/>
-        </w:rPr>
-        <w:t>WorldLocation</w:t>
-      </w:r>
-      <w:proofErr w:type="spellEnd"/>
-      <w:r>
-        <w:rPr>
-          <w:rFonts w:ascii="Courier New" w:hAnsi="Courier New" w:cs="Courier New"/>
-          <w:color w:val="161617"/>
-          <w:sz w:val="23"/>
-          <w:szCs w:val="23"/>
-          <w:shd w:val="clear" w:color="auto" w:fill="F8F8F8"/>
-        </w:rPr>
-        <w:t>,</w:t>
-      </w:r>
-      <w:r>
-        <w:rPr>
-          <w:rFonts w:ascii="Courier New" w:hAnsi="Courier New" w:cs="Courier New"/>
-          <w:color w:val="161617"/>
-          <w:sz w:val="23"/>
-          <w:szCs w:val="23"/>
-        </w:rPr>
-        <w:br/>
-      </w:r>
-      <w:r>
-        <w:rPr>
-          <w:rFonts w:ascii="Courier New" w:hAnsi="Courier New" w:cs="Courier New"/>
-          <w:color w:val="161617"/>
-          <w:sz w:val="23"/>
-          <w:szCs w:val="23"/>
-          <w:shd w:val="clear" w:color="auto" w:fill="F8F8F8"/>
-        </w:rPr>
-        <w:t>    </w:t>
-      </w:r>
-      <w:proofErr w:type="spellStart"/>
-      <w:r>
-        <w:fldChar w:fldCharType="begin"/>
-      </w:r>
-      <w:r>
-        <w:instrText xml:space="preserve"> HYPERLINK "http://api.unrealengine.com/INT/API/Runtime/Core/Math/FVector/index.html" </w:instrText>
-      </w:r>
-      <w:r>
-        <w:fldChar w:fldCharType="separate"/>
-      </w:r>
-      <w:r>
-        <w:rPr>
-          <w:rStyle w:val="a4"/>
-          <w:rFonts w:ascii="Courier New" w:hAnsi="Courier New" w:cs="Courier New"/>
-          <w:color w:val="007EBF"/>
-          <w:sz w:val="23"/>
-          <w:szCs w:val="23"/>
-          <w:shd w:val="clear" w:color="auto" w:fill="F8F8F8"/>
-        </w:rPr>
-        <w:t>FVector</w:t>
-      </w:r>
-      <w:proofErr w:type="spellEnd"/>
-      <w:r>
-        <w:fldChar w:fldCharType="end"/>
-      </w:r>
-      <w:r>
-        <w:rPr>
-          <w:rFonts w:ascii="Courier New" w:hAnsi="Courier New" w:cs="Courier New"/>
-          <w:color w:val="161617"/>
-          <w:sz w:val="23"/>
-          <w:szCs w:val="23"/>
-          <w:shd w:val="clear" w:color="auto" w:fill="F8F8F8"/>
-        </w:rPr>
-        <w:t xml:space="preserve"> &amp; </w:t>
-      </w:r>
-      <w:proofErr w:type="spellStart"/>
-      <w:r>
-        <w:rPr>
-          <w:rFonts w:ascii="Courier New" w:hAnsi="Courier New" w:cs="Courier New"/>
-          <w:color w:val="161617"/>
-          <w:sz w:val="23"/>
-          <w:szCs w:val="23"/>
-          <w:shd w:val="clear" w:color="auto" w:fill="F8F8F8"/>
-        </w:rPr>
-        <w:t>WorldDirection</w:t>
-      </w:r>
-      <w:proofErr w:type="spellEnd"/>
-      <w:r>
-        <w:rPr>
-          <w:rFonts w:ascii="Courier New" w:hAnsi="Courier New" w:cs="Courier New"/>
-          <w:color w:val="161617"/>
-          <w:sz w:val="23"/>
-          <w:szCs w:val="23"/>
-        </w:rPr>
-        <w:br/>
-      </w:r>
-      <w:r>
-        <w:rPr>
-          <w:rFonts w:ascii="Courier New" w:hAnsi="Courier New" w:cs="Courier New"/>
-          <w:color w:val="161617"/>
-          <w:sz w:val="23"/>
-          <w:szCs w:val="23"/>
-          <w:shd w:val="clear" w:color="auto" w:fill="F8F8F8"/>
-        </w:rPr>
-        <w:t>)</w:t>
-      </w:r>
-    </w:p>
-    <w:p>
-      <w:pPr>
-        <w:rPr>
-          <w:rFonts w:ascii="Courier New" w:hAnsi="Courier New" w:cs="Courier New"/>
-          <w:color w:val="161617"/>
-          <w:sz w:val="23"/>
-          <w:szCs w:val="23"/>
-          <w:shd w:val="clear" w:color="auto" w:fill="F8F8F8"/>
-        </w:rPr>
-      </w:pPr>
-      <w:r>
-        <w:rPr>
-          <w:rFonts w:ascii="Courier New" w:hAnsi="Courier New" w:cs="Courier New" w:hint="eastAsia"/>
-          <w:color w:val="161617"/>
-          <w:sz w:val="23"/>
-          <w:szCs w:val="23"/>
-          <w:shd w:val="clear" w:color="auto" w:fill="F8F8F8"/>
-        </w:rPr>
-        <w:t>参数</w:t>
-      </w:r>
-      <w:r>
-        <w:rPr>
-          <w:rFonts w:ascii="Courier New" w:hAnsi="Courier New" w:cs="Courier New" w:hint="eastAsia"/>
-          <w:color w:val="161617"/>
-          <w:sz w:val="23"/>
-          <w:szCs w:val="23"/>
-          <w:shd w:val="clear" w:color="auto" w:fill="F8F8F8"/>
-        </w:rPr>
-        <w:t>3</w:t>
-      </w:r>
-      <w:r>
-        <w:rPr>
-          <w:rFonts w:ascii="Courier New" w:hAnsi="Courier New" w:cs="Courier New"/>
-          <w:color w:val="161617"/>
-          <w:sz w:val="23"/>
-          <w:szCs w:val="23"/>
-          <w:shd w:val="clear" w:color="auto" w:fill="F8F8F8"/>
-        </w:rPr>
-        <w:t xml:space="preserve"> </w:t>
-      </w:r>
-      <w:proofErr w:type="spellStart"/>
-      <w:r>
-        <w:rPr>
-          <w:rFonts w:ascii="Courier New" w:hAnsi="Courier New" w:cs="Courier New" w:hint="eastAsia"/>
-          <w:color w:val="161617"/>
-          <w:sz w:val="23"/>
-          <w:szCs w:val="23"/>
-          <w:shd w:val="clear" w:color="auto" w:fill="F8F8F8"/>
-        </w:rPr>
-        <w:t>World</w:t>
-      </w:r>
-      <w:r>
-        <w:rPr>
-          <w:rFonts w:ascii="Courier New" w:hAnsi="Courier New" w:cs="Courier New"/>
-          <w:color w:val="161617"/>
-          <w:sz w:val="23"/>
-          <w:szCs w:val="23"/>
-          <w:shd w:val="clear" w:color="auto" w:fill="F8F8F8"/>
-        </w:rPr>
-        <w:t>Location</w:t>
-      </w:r>
-      <w:proofErr w:type="spellEnd"/>
-      <w:r>
-        <w:rPr>
-          <w:rFonts w:ascii="Courier New" w:hAnsi="Courier New" w:cs="Courier New" w:hint="eastAsia"/>
-          <w:color w:val="161617"/>
-          <w:sz w:val="23"/>
-          <w:szCs w:val="23"/>
-          <w:shd w:val="clear" w:color="auto" w:fill="F8F8F8"/>
-        </w:rPr>
-        <w:t>是相机的世界位置</w:t>
-      </w:r>
-    </w:p>
-    <w:p>
-      <w:pPr>
-        <w:rPr>
-          <w:rFonts w:ascii="Courier New" w:hAnsi="Courier New" w:cs="Courier New"/>
-          <w:color w:val="161617"/>
-          <w:sz w:val="23"/>
-          <w:szCs w:val="23"/>
-          <w:shd w:val="clear" w:color="auto" w:fill="F8F8F8"/>
-        </w:rPr>
-      </w:pPr>
-      <w:r>
-        <w:rPr>
-          <w:rFonts w:ascii="Courier New" w:hAnsi="Courier New" w:cs="Courier New" w:hint="eastAsia"/>
-          <w:color w:val="161617"/>
-          <w:sz w:val="23"/>
-          <w:szCs w:val="23"/>
-          <w:shd w:val="clear" w:color="auto" w:fill="F8F8F8"/>
-        </w:rPr>
-        <w:t>参数</w:t>
-      </w:r>
-      <w:r>
-        <w:rPr>
-          <w:rFonts w:ascii="Courier New" w:hAnsi="Courier New" w:cs="Courier New" w:hint="eastAsia"/>
-          <w:color w:val="161617"/>
-          <w:sz w:val="23"/>
-          <w:szCs w:val="23"/>
-          <w:shd w:val="clear" w:color="auto" w:fill="F8F8F8"/>
-        </w:rPr>
-        <w:t>4</w:t>
-      </w:r>
-      <w:r>
-        <w:rPr>
-          <w:rFonts w:ascii="Courier New" w:hAnsi="Courier New" w:cs="Courier New"/>
-          <w:color w:val="161617"/>
-          <w:sz w:val="23"/>
-          <w:szCs w:val="23"/>
-          <w:shd w:val="clear" w:color="auto" w:fill="F8F8F8"/>
-        </w:rPr>
-        <w:t xml:space="preserve"> </w:t>
-      </w:r>
-      <w:proofErr w:type="spellStart"/>
-      <w:r>
-        <w:rPr>
-          <w:rFonts w:ascii="Courier New" w:hAnsi="Courier New" w:cs="Courier New" w:hint="eastAsia"/>
-          <w:color w:val="161617"/>
-          <w:sz w:val="23"/>
-          <w:szCs w:val="23"/>
-          <w:shd w:val="clear" w:color="auto" w:fill="F8F8F8"/>
-        </w:rPr>
-        <w:t>World</w:t>
-      </w:r>
-      <w:r>
-        <w:rPr>
-          <w:rFonts w:ascii="Courier New" w:hAnsi="Courier New" w:cs="Courier New"/>
-          <w:color w:val="161617"/>
-          <w:sz w:val="23"/>
-          <w:szCs w:val="23"/>
-          <w:shd w:val="clear" w:color="auto" w:fill="F8F8F8"/>
-        </w:rPr>
-        <w:t>Direction</w:t>
-      </w:r>
-      <w:proofErr w:type="spellEnd"/>
-      <w:r>
-        <w:rPr>
-          <w:rFonts w:ascii="Courier New" w:hAnsi="Courier New" w:cs="Courier New" w:hint="eastAsia"/>
-          <w:color w:val="161617"/>
-          <w:sz w:val="23"/>
-          <w:szCs w:val="23"/>
-          <w:shd w:val="clear" w:color="auto" w:fill="F8F8F8"/>
-        </w:rPr>
-        <w:t>是从相机指向屏幕点的方向</w:t>
-      </w:r>
-    </w:p>
-    <w:p>
-      <w:pPr>
-        <w:rPr>
-          <w:rFonts w:ascii="Courier New" w:hAnsi="Courier New" w:cs="Courier New"/>
-          <w:color w:val="161617"/>
-          <w:sz w:val="23"/>
-          <w:szCs w:val="23"/>
-          <w:shd w:val="clear" w:color="auto" w:fill="F8F8F8"/>
-        </w:rPr>
-      </w:pPr>
-    </w:p>
-    <w:p>
-      <w:pPr>
-        <w:pStyle w:val="1"/>
-        <w:rPr>
-          <w:shd w:val="clear" w:color="auto" w:fill="F8F8F8"/>
-        </w:rPr>
-      </w:pPr>
-      <w:r>
-        <w:rPr>
-          <w:shd w:val="clear" w:color="auto" w:fill="F8F8F8"/>
-        </w:rPr>
-        <w:t xml:space="preserve">131 </w:t>
-      </w:r>
-      <w:r>
-        <w:rPr>
-          <w:rFonts w:hint="eastAsia"/>
-          <w:shd w:val="clear" w:color="auto" w:fill="F8F8F8"/>
-        </w:rPr>
-        <w:t>Using</w:t>
-      </w:r>
-      <w:r>
-        <w:rPr>
-          <w:shd w:val="clear" w:color="auto" w:fill="F8F8F8"/>
-        </w:rPr>
-        <w:t xml:space="preserve"> </w:t>
-      </w:r>
-      <w:proofErr w:type="spellStart"/>
-      <w:r>
-        <w:rPr>
-          <w:shd w:val="clear" w:color="auto" w:fill="F8F8F8"/>
-        </w:rPr>
-        <w:t>LineTraceSingleByChannel</w:t>
-      </w:r>
-      <w:proofErr w:type="spellEnd"/>
-    </w:p>
-    <w:p>
-      <w:pPr>
-        <w:rPr>
-          <w:rFonts w:ascii="Courier New" w:hAnsi="Courier New" w:cs="Courier New"/>
-          <w:color w:val="161617"/>
-          <w:sz w:val="23"/>
-          <w:szCs w:val="23"/>
-          <w:shd w:val="clear" w:color="auto" w:fill="F8F8F8"/>
-        </w:rPr>
-      </w:pPr>
-      <w:r>
-        <w:rPr>
-          <w:rFonts w:ascii="Courier New" w:hAnsi="Courier New" w:cs="Courier New" w:hint="eastAsia"/>
-          <w:color w:val="161617"/>
-          <w:sz w:val="23"/>
-          <w:szCs w:val="23"/>
-          <w:shd w:val="clear" w:color="auto" w:fill="F8F8F8"/>
-        </w:rPr>
-        <w:t>使用</w:t>
-      </w:r>
-      <w:proofErr w:type="spellStart"/>
-      <w:r>
-        <w:rPr>
-          <w:rFonts w:ascii="Courier New" w:hAnsi="Courier New" w:cs="Courier New"/>
-          <w:color w:val="161617"/>
-          <w:sz w:val="23"/>
-          <w:szCs w:val="23"/>
-          <w:shd w:val="clear" w:color="auto" w:fill="F8F8F8"/>
-        </w:rPr>
-        <w:t>UWorld</w:t>
-      </w:r>
-      <w:proofErr w:type="spellEnd"/>
-      <w:r>
-        <w:rPr>
-          <w:rFonts w:ascii="Courier New" w:hAnsi="Courier New" w:cs="Courier New"/>
-          <w:color w:val="161617"/>
-          <w:sz w:val="23"/>
-          <w:szCs w:val="23"/>
-          <w:shd w:val="clear" w:color="auto" w:fill="F8F8F8"/>
-        </w:rPr>
-        <w:t>::</w:t>
-      </w:r>
-      <w:proofErr w:type="spellStart"/>
-      <w:r>
-        <w:rPr>
-          <w:rFonts w:ascii="Courier New" w:hAnsi="Courier New" w:cs="Courier New"/>
-          <w:color w:val="161617"/>
-          <w:sz w:val="23"/>
-          <w:szCs w:val="23"/>
-          <w:shd w:val="clear" w:color="auto" w:fill="F8F8F8"/>
-        </w:rPr>
-        <w:t>LineTraceSingleByChannel</w:t>
-      </w:r>
-      <w:proofErr w:type="spellEnd"/>
-      <w:r>
-        <w:rPr>
-          <w:rFonts w:ascii="Courier New" w:hAnsi="Courier New" w:cs="Courier New" w:hint="eastAsia"/>
-          <w:color w:val="161617"/>
-          <w:sz w:val="23"/>
-          <w:szCs w:val="23"/>
-          <w:shd w:val="clear" w:color="auto" w:fill="F8F8F8"/>
-        </w:rPr>
-        <w:t>来进行射线追踪</w:t>
-      </w:r>
-    </w:p>
-    <w:p>
-      <w:pPr>
-        <w:rPr>
-          <w:rFonts w:ascii="Courier New" w:hAnsi="Courier New" w:cs="Courier New"/>
-          <w:color w:val="161617"/>
-          <w:sz w:val="23"/>
-          <w:szCs w:val="23"/>
-          <w:shd w:val="clear" w:color="auto" w:fill="F8F8F8"/>
-        </w:rPr>
-      </w:pPr>
-      <w:proofErr w:type="spellStart"/>
-      <w:r>
-        <w:rPr>
-          <w:rFonts w:ascii="Courier New" w:hAnsi="Courier New" w:cs="Courier New"/>
-          <w:color w:val="161617"/>
-          <w:sz w:val="23"/>
-          <w:szCs w:val="23"/>
-          <w:shd w:val="clear" w:color="auto" w:fill="F8F8F8"/>
-        </w:rPr>
-        <w:t>bool</w:t>
-      </w:r>
-      <w:proofErr w:type="spellEnd"/>
-      <w:r>
-        <w:rPr>
-          <w:rFonts w:ascii="Courier New" w:hAnsi="Courier New" w:cs="Courier New"/>
-          <w:color w:val="161617"/>
-          <w:sz w:val="23"/>
-          <w:szCs w:val="23"/>
-          <w:shd w:val="clear" w:color="auto" w:fill="F8F8F8"/>
-        </w:rPr>
-        <w:t xml:space="preserve"> </w:t>
-      </w:r>
-      <w:proofErr w:type="spellStart"/>
-      <w:r>
-        <w:rPr>
-          <w:rFonts w:ascii="Courier New" w:hAnsi="Courier New" w:cs="Courier New"/>
-          <w:color w:val="161617"/>
-          <w:sz w:val="23"/>
-          <w:szCs w:val="23"/>
-          <w:shd w:val="clear" w:color="auto" w:fill="F8F8F8"/>
-        </w:rPr>
-        <w:t>LineTraceSingleByChannel</w:t>
-      </w:r>
-      <w:proofErr w:type="spellEnd"/>
-      <w:r>
-        <w:rPr>
-          <w:rFonts w:ascii="Courier New" w:hAnsi="Courier New" w:cs="Courier New"/>
-          <w:color w:val="161617"/>
-          <w:sz w:val="23"/>
-          <w:szCs w:val="23"/>
-        </w:rPr>
-        <w:br/>
-      </w:r>
-      <w:r>
-        <w:rPr>
-          <w:rFonts w:ascii="Courier New" w:hAnsi="Courier New" w:cs="Courier New"/>
-          <w:color w:val="161617"/>
-          <w:sz w:val="23"/>
-          <w:szCs w:val="23"/>
-          <w:shd w:val="clear" w:color="auto" w:fill="F8F8F8"/>
-        </w:rPr>
-        <w:t>(</w:t>
-      </w:r>
-      <w:r>
-        <w:rPr>
-          <w:rFonts w:ascii="Courier New" w:hAnsi="Courier New" w:cs="Courier New"/>
-          <w:color w:val="161617"/>
-          <w:sz w:val="23"/>
-          <w:szCs w:val="23"/>
-        </w:rPr>
-        <w:br/>
-      </w:r>
-      <w:r>
-        <w:rPr>
-          <w:rFonts w:ascii="Courier New" w:hAnsi="Courier New" w:cs="Courier New"/>
-          <w:color w:val="161617"/>
-          <w:sz w:val="23"/>
-          <w:szCs w:val="23"/>
-          <w:shd w:val="clear" w:color="auto" w:fill="F8F8F8"/>
-        </w:rPr>
-        <w:t>    </w:t>
-      </w:r>
-      <w:proofErr w:type="spellStart"/>
-      <w:r>
-        <w:rPr>
-          <w:rFonts w:ascii="Courier New" w:hAnsi="Courier New" w:cs="Courier New"/>
-          <w:color w:val="161617"/>
-          <w:sz w:val="23"/>
-          <w:szCs w:val="23"/>
-          <w:shd w:val="clear" w:color="auto" w:fill="F8F8F8"/>
-        </w:rPr>
-        <w:t>struct</w:t>
-      </w:r>
-      <w:proofErr w:type="spellEnd"/>
-      <w:r>
-        <w:rPr>
-          <w:rFonts w:ascii="Courier New" w:hAnsi="Courier New" w:cs="Courier New"/>
-          <w:color w:val="161617"/>
-          <w:sz w:val="23"/>
-          <w:szCs w:val="23"/>
-          <w:shd w:val="clear" w:color="auto" w:fill="F8F8F8"/>
-        </w:rPr>
-        <w:t> </w:t>
-      </w:r>
-      <w:proofErr w:type="spellStart"/>
-      <w:r>
-        <w:fldChar w:fldCharType="begin"/>
-      </w:r>
-      <w:r>
-        <w:instrText xml:space="preserve"> HYPERLINK "http://api.unrealengine.com/INT/API/Runtime/Engine/Engine/FHitResult/index.html" </w:instrText>
-      </w:r>
-      <w:r>
-        <w:fldChar w:fldCharType="separate"/>
-      </w:r>
-      <w:r>
-        <w:rPr>
-          <w:rStyle w:val="a4"/>
-          <w:rFonts w:ascii="Courier New" w:hAnsi="Courier New" w:cs="Courier New"/>
-          <w:color w:val="007EBF"/>
-          <w:sz w:val="23"/>
-          <w:szCs w:val="23"/>
-          <w:shd w:val="clear" w:color="auto" w:fill="F8F8F8"/>
-        </w:rPr>
-        <w:t>FHitResult</w:t>
-      </w:r>
-      <w:proofErr w:type="spellEnd"/>
-      <w:r>
-        <w:fldChar w:fldCharType="end"/>
-      </w:r>
-      <w:r>
-        <w:rPr>
-          <w:rFonts w:ascii="Courier New" w:hAnsi="Courier New" w:cs="Courier New"/>
-          <w:color w:val="161617"/>
-          <w:sz w:val="23"/>
-          <w:szCs w:val="23"/>
-          <w:shd w:val="clear" w:color="auto" w:fill="F8F8F8"/>
-        </w:rPr>
-        <w:t xml:space="preserve"> &amp; </w:t>
-      </w:r>
-      <w:proofErr w:type="spellStart"/>
-      <w:r>
-        <w:rPr>
-          <w:rFonts w:ascii="Courier New" w:hAnsi="Courier New" w:cs="Courier New"/>
-          <w:color w:val="161617"/>
-          <w:sz w:val="23"/>
-          <w:szCs w:val="23"/>
-          <w:shd w:val="clear" w:color="auto" w:fill="F8F8F8"/>
-        </w:rPr>
-        <w:t>OutHit</w:t>
-      </w:r>
-      <w:proofErr w:type="spellEnd"/>
-      <w:r>
-        <w:rPr>
-          <w:rFonts w:ascii="Courier New" w:hAnsi="Courier New" w:cs="Courier New"/>
-          <w:color w:val="161617"/>
-          <w:sz w:val="23"/>
-          <w:szCs w:val="23"/>
-          <w:shd w:val="clear" w:color="auto" w:fill="F8F8F8"/>
-        </w:rPr>
-        <w:t>,</w:t>
-      </w:r>
-      <w:r>
-        <w:rPr>
-          <w:rFonts w:ascii="Courier New" w:hAnsi="Courier New" w:cs="Courier New"/>
-          <w:color w:val="161617"/>
-          <w:sz w:val="23"/>
-          <w:szCs w:val="23"/>
-        </w:rPr>
-        <w:br/>
-      </w:r>
-      <w:r>
-        <w:rPr>
-          <w:rFonts w:ascii="Courier New" w:hAnsi="Courier New" w:cs="Courier New"/>
-          <w:color w:val="161617"/>
-          <w:sz w:val="23"/>
-          <w:szCs w:val="23"/>
-          <w:shd w:val="clear" w:color="auto" w:fill="F8F8F8"/>
-        </w:rPr>
-        <w:t>    </w:t>
-      </w:r>
-      <w:proofErr w:type="spellStart"/>
-      <w:r>
-        <w:rPr>
-          <w:rFonts w:ascii="Courier New" w:hAnsi="Courier New" w:cs="Courier New"/>
-          <w:color w:val="161617"/>
-          <w:sz w:val="23"/>
-          <w:szCs w:val="23"/>
-          <w:shd w:val="clear" w:color="auto" w:fill="F8F8F8"/>
-        </w:rPr>
-        <w:t>const</w:t>
-      </w:r>
-      <w:proofErr w:type="spellEnd"/>
-      <w:r>
-        <w:rPr>
-          <w:rFonts w:ascii="Courier New" w:hAnsi="Courier New" w:cs="Courier New"/>
-          <w:color w:val="161617"/>
-          <w:sz w:val="23"/>
-          <w:szCs w:val="23"/>
-          <w:shd w:val="clear" w:color="auto" w:fill="F8F8F8"/>
-        </w:rPr>
-        <w:t> </w:t>
-      </w:r>
-      <w:proofErr w:type="spellStart"/>
-      <w:r>
-        <w:fldChar w:fldCharType="begin"/>
-      </w:r>
-      <w:r>
-        <w:instrText xml:space="preserve"> HYPERLINK "http://api.unrealengine.com/INT/API/Runtime/Core/Math/FVector/index.html" </w:instrText>
-      </w:r>
-      <w:r>
-        <w:fldChar w:fldCharType="separate"/>
-      </w:r>
-      <w:r>
-        <w:rPr>
-          <w:rStyle w:val="a4"/>
-          <w:rFonts w:ascii="Courier New" w:hAnsi="Courier New" w:cs="Courier New"/>
-          <w:color w:val="007EBF"/>
-          <w:sz w:val="23"/>
-          <w:szCs w:val="23"/>
-          <w:shd w:val="clear" w:color="auto" w:fill="F8F8F8"/>
-        </w:rPr>
-        <w:t>FVector</w:t>
-      </w:r>
-      <w:proofErr w:type="spellEnd"/>
-      <w:r>
-        <w:fldChar w:fldCharType="end"/>
-      </w:r>
-      <w:r>
-        <w:rPr>
-          <w:rFonts w:ascii="Courier New" w:hAnsi="Courier New" w:cs="Courier New"/>
-          <w:color w:val="161617"/>
-          <w:sz w:val="23"/>
-          <w:szCs w:val="23"/>
-          <w:shd w:val="clear" w:color="auto" w:fill="F8F8F8"/>
-        </w:rPr>
-        <w:t> &amp; Start,</w:t>
-      </w:r>
-      <w:r>
-        <w:rPr>
-          <w:rFonts w:ascii="Courier New" w:hAnsi="Courier New" w:cs="Courier New"/>
-          <w:color w:val="161617"/>
-          <w:sz w:val="23"/>
-          <w:szCs w:val="23"/>
-        </w:rPr>
-        <w:br/>
-      </w:r>
-      <w:r>
-        <w:rPr>
-          <w:rFonts w:ascii="Courier New" w:hAnsi="Courier New" w:cs="Courier New"/>
-          <w:color w:val="161617"/>
-          <w:sz w:val="23"/>
-          <w:szCs w:val="23"/>
-          <w:shd w:val="clear" w:color="auto" w:fill="F8F8F8"/>
-        </w:rPr>
-        <w:t>    </w:t>
-      </w:r>
-      <w:proofErr w:type="spellStart"/>
-      <w:r>
-        <w:rPr>
-          <w:rFonts w:ascii="Courier New" w:hAnsi="Courier New" w:cs="Courier New"/>
-          <w:color w:val="161617"/>
-          <w:sz w:val="23"/>
-          <w:szCs w:val="23"/>
-          <w:shd w:val="clear" w:color="auto" w:fill="F8F8F8"/>
-        </w:rPr>
-        <w:t>const</w:t>
-      </w:r>
-      <w:proofErr w:type="spellEnd"/>
-      <w:r>
-        <w:rPr>
-          <w:rFonts w:ascii="Courier New" w:hAnsi="Courier New" w:cs="Courier New"/>
-          <w:color w:val="161617"/>
-          <w:sz w:val="23"/>
-          <w:szCs w:val="23"/>
-          <w:shd w:val="clear" w:color="auto" w:fill="F8F8F8"/>
-        </w:rPr>
-        <w:t> </w:t>
-      </w:r>
-      <w:proofErr w:type="spellStart"/>
-      <w:r>
-        <w:fldChar w:fldCharType="begin"/>
-      </w:r>
-      <w:r>
-        <w:instrText xml:space="preserve"> HYPERLINK "http://api.unrealengine.com/INT/API/Runtime/Core/Math/FVector/index.html" </w:instrText>
-      </w:r>
-      <w:r>
-        <w:fldChar w:fldCharType="separate"/>
-      </w:r>
-      <w:r>
-        <w:rPr>
-          <w:rStyle w:val="a4"/>
-          <w:rFonts w:ascii="Courier New" w:hAnsi="Courier New" w:cs="Courier New"/>
-          <w:color w:val="007EBF"/>
-          <w:sz w:val="23"/>
-          <w:szCs w:val="23"/>
-          <w:shd w:val="clear" w:color="auto" w:fill="F8F8F8"/>
-        </w:rPr>
-        <w:t>FVector</w:t>
-      </w:r>
-      <w:proofErr w:type="spellEnd"/>
-      <w:r>
-        <w:fldChar w:fldCharType="end"/>
-      </w:r>
-      <w:r>
-        <w:rPr>
-          <w:rFonts w:ascii="Courier New" w:hAnsi="Courier New" w:cs="Courier New"/>
-          <w:color w:val="161617"/>
-          <w:sz w:val="23"/>
-          <w:szCs w:val="23"/>
-          <w:shd w:val="clear" w:color="auto" w:fill="F8F8F8"/>
-        </w:rPr>
-        <w:t> &amp; End,</w:t>
-      </w:r>
-      <w:r>
-        <w:rPr>
-          <w:rFonts w:ascii="Courier New" w:hAnsi="Courier New" w:cs="Courier New"/>
-          <w:color w:val="161617"/>
-          <w:sz w:val="23"/>
-          <w:szCs w:val="23"/>
-        </w:rPr>
-        <w:br/>
-      </w:r>
-      <w:r>
-        <w:rPr>
-          <w:rFonts w:ascii="Courier New" w:hAnsi="Courier New" w:cs="Courier New"/>
-          <w:color w:val="161617"/>
-          <w:sz w:val="23"/>
-          <w:szCs w:val="23"/>
-          <w:shd w:val="clear" w:color="auto" w:fill="F8F8F8"/>
-        </w:rPr>
-        <w:t>    </w:t>
-      </w:r>
-      <w:proofErr w:type="spellStart"/>
-      <w:r>
-        <w:fldChar w:fldCharType="begin"/>
-      </w:r>
-      <w:r>
-        <w:instrText xml:space="preserve"> HYPERLINK "http://api.unrealengine.com/INT/API/Runtime/Engine/Engine/ECollisionChannel/index.html" </w:instrText>
-      </w:r>
-      <w:r>
-        <w:fldChar w:fldCharType="separate"/>
-      </w:r>
-      <w:r>
-        <w:rPr>
-          <w:rStyle w:val="a4"/>
-          <w:rFonts w:ascii="Courier New" w:hAnsi="Courier New" w:cs="Courier New"/>
-          <w:color w:val="007EBF"/>
-          <w:sz w:val="23"/>
-          <w:szCs w:val="23"/>
-          <w:shd w:val="clear" w:color="auto" w:fill="F8F8F8"/>
-        </w:rPr>
-        <w:t>ECollisionChannel</w:t>
-      </w:r>
-      <w:proofErr w:type="spellEnd"/>
-      <w:r>
-        <w:fldChar w:fldCharType="end"/>
-      </w:r>
-      <w:r>
-        <w:rPr>
-          <w:rFonts w:ascii="Courier New" w:hAnsi="Courier New" w:cs="Courier New"/>
-          <w:color w:val="161617"/>
-          <w:sz w:val="23"/>
-          <w:szCs w:val="23"/>
-          <w:shd w:val="clear" w:color="auto" w:fill="F8F8F8"/>
-        </w:rPr>
-        <w:t> </w:t>
-      </w:r>
-      <w:proofErr w:type="spellStart"/>
-      <w:r>
-        <w:rPr>
-          <w:rFonts w:ascii="Courier New" w:hAnsi="Courier New" w:cs="Courier New"/>
-          <w:color w:val="161617"/>
-          <w:sz w:val="23"/>
-          <w:szCs w:val="23"/>
-          <w:shd w:val="clear" w:color="auto" w:fill="F8F8F8"/>
-        </w:rPr>
-        <w:t>TraceChannel</w:t>
-      </w:r>
-      <w:proofErr w:type="spellEnd"/>
-      <w:r>
-        <w:rPr>
-          <w:rFonts w:ascii="Courier New" w:hAnsi="Courier New" w:cs="Courier New"/>
-          <w:color w:val="161617"/>
-          <w:sz w:val="23"/>
-          <w:szCs w:val="23"/>
-          <w:shd w:val="clear" w:color="auto" w:fill="F8F8F8"/>
-        </w:rPr>
-        <w:t>,</w:t>
-      </w:r>
-      <w:r>
-        <w:rPr>
-          <w:rFonts w:ascii="Courier New" w:hAnsi="Courier New" w:cs="Courier New"/>
-          <w:color w:val="161617"/>
-          <w:sz w:val="23"/>
-          <w:szCs w:val="23"/>
-        </w:rPr>
-        <w:br/>
-      </w:r>
-      <w:r>
-        <w:rPr>
-          <w:rFonts w:ascii="Courier New" w:hAnsi="Courier New" w:cs="Courier New"/>
-          <w:color w:val="161617"/>
-          <w:sz w:val="23"/>
-          <w:szCs w:val="23"/>
-          <w:shd w:val="clear" w:color="auto" w:fill="F8F8F8"/>
-        </w:rPr>
-        <w:t>    </w:t>
-      </w:r>
-      <w:proofErr w:type="spellStart"/>
-      <w:r>
-        <w:rPr>
-          <w:rFonts w:ascii="Courier New" w:hAnsi="Courier New" w:cs="Courier New"/>
-          <w:color w:val="161617"/>
-          <w:sz w:val="23"/>
-          <w:szCs w:val="23"/>
-          <w:shd w:val="clear" w:color="auto" w:fill="F8F8F8"/>
-        </w:rPr>
-        <w:t>const</w:t>
-      </w:r>
-      <w:proofErr w:type="spellEnd"/>
-      <w:r>
-        <w:rPr>
-          <w:rFonts w:ascii="Courier New" w:hAnsi="Courier New" w:cs="Courier New"/>
-          <w:color w:val="161617"/>
-          <w:sz w:val="23"/>
-          <w:szCs w:val="23"/>
-          <w:shd w:val="clear" w:color="auto" w:fill="F8F8F8"/>
-        </w:rPr>
-        <w:t> </w:t>
-      </w:r>
-      <w:proofErr w:type="spellStart"/>
-      <w:r>
-        <w:fldChar w:fldCharType="begin"/>
-      </w:r>
-      <w:r>
-        <w:instrText xml:space="preserve"> HYPERLINK "http://api.unrealengine.com/INT/API/Runtime/Engine/FCollisionQueryParams/index.html" </w:instrText>
-      </w:r>
-      <w:r>
-        <w:fldChar w:fldCharType="separate"/>
-      </w:r>
-      <w:r>
-        <w:rPr>
-          <w:rStyle w:val="a4"/>
-          <w:rFonts w:ascii="Courier New" w:hAnsi="Courier New" w:cs="Courier New"/>
-          <w:color w:val="007EBF"/>
-          <w:sz w:val="23"/>
-          <w:szCs w:val="23"/>
-          <w:shd w:val="clear" w:color="auto" w:fill="F8F8F8"/>
-        </w:rPr>
-        <w:t>FCollisionQueryParams</w:t>
-      </w:r>
-      <w:proofErr w:type="spellEnd"/>
-      <w:r>
-        <w:fldChar w:fldCharType="end"/>
-      </w:r>
-      <w:r>
-        <w:rPr>
-          <w:rFonts w:ascii="Courier New" w:hAnsi="Courier New" w:cs="Courier New"/>
-          <w:color w:val="161617"/>
-          <w:sz w:val="23"/>
-          <w:szCs w:val="23"/>
-          <w:shd w:val="clear" w:color="auto" w:fill="F8F8F8"/>
-        </w:rPr>
-        <w:t xml:space="preserve"> &amp; </w:t>
-      </w:r>
-      <w:proofErr w:type="spellStart"/>
-      <w:r>
-        <w:rPr>
-          <w:rFonts w:ascii="Courier New" w:hAnsi="Courier New" w:cs="Courier New"/>
-          <w:color w:val="161617"/>
-          <w:sz w:val="23"/>
-          <w:szCs w:val="23"/>
-          <w:shd w:val="clear" w:color="auto" w:fill="F8F8F8"/>
-        </w:rPr>
-        <w:t>Params</w:t>
-      </w:r>
-      <w:proofErr w:type="spellEnd"/>
-      <w:r>
-        <w:rPr>
-          <w:rFonts w:ascii="Courier New" w:hAnsi="Courier New" w:cs="Courier New"/>
-          <w:color w:val="161617"/>
-          <w:sz w:val="23"/>
-          <w:szCs w:val="23"/>
-          <w:shd w:val="clear" w:color="auto" w:fill="F8F8F8"/>
-        </w:rPr>
-        <w:t>,</w:t>
-      </w:r>
-      <w:r>
-        <w:rPr>
-          <w:rFonts w:ascii="Courier New" w:hAnsi="Courier New" w:cs="Courier New"/>
-          <w:color w:val="161617"/>
-          <w:sz w:val="23"/>
-          <w:szCs w:val="23"/>
-        </w:rPr>
-        <w:br/>
-      </w:r>
-      <w:r>
-        <w:rPr>
-          <w:rFonts w:ascii="Courier New" w:hAnsi="Courier New" w:cs="Courier New"/>
-          <w:color w:val="161617"/>
-          <w:sz w:val="23"/>
-          <w:szCs w:val="23"/>
-          <w:shd w:val="clear" w:color="auto" w:fill="F8F8F8"/>
-        </w:rPr>
-        <w:t>    </w:t>
-      </w:r>
-      <w:proofErr w:type="spellStart"/>
-      <w:r>
-        <w:rPr>
-          <w:rFonts w:ascii="Courier New" w:hAnsi="Courier New" w:cs="Courier New"/>
-          <w:color w:val="161617"/>
-          <w:sz w:val="23"/>
-          <w:szCs w:val="23"/>
-          <w:shd w:val="clear" w:color="auto" w:fill="F8F8F8"/>
-        </w:rPr>
-        <w:t>const</w:t>
-      </w:r>
-      <w:proofErr w:type="spellEnd"/>
-      <w:r>
-        <w:rPr>
-          <w:rFonts w:ascii="Courier New" w:hAnsi="Courier New" w:cs="Courier New"/>
-          <w:color w:val="161617"/>
-          <w:sz w:val="23"/>
-          <w:szCs w:val="23"/>
-          <w:shd w:val="clear" w:color="auto" w:fill="F8F8F8"/>
-        </w:rPr>
-        <w:t> </w:t>
-      </w:r>
-      <w:proofErr w:type="spellStart"/>
-      <w:r>
-        <w:fldChar w:fldCharType="begin"/>
-      </w:r>
-      <w:r>
-        <w:instrText xml:space="preserve"> HYPERLINK "http://api.unrealengine.com/INT/API/Runtime/Engine/FCollisionResponseParams/index.html" </w:instrText>
-      </w:r>
-      <w:r>
-        <w:fldChar w:fldCharType="separate"/>
-      </w:r>
-      <w:r>
-        <w:rPr>
-          <w:rStyle w:val="a4"/>
-          <w:rFonts w:ascii="Courier New" w:hAnsi="Courier New" w:cs="Courier New"/>
-          <w:color w:val="007EBF"/>
-          <w:sz w:val="23"/>
-          <w:szCs w:val="23"/>
-          <w:shd w:val="clear" w:color="auto" w:fill="F8F8F8"/>
-        </w:rPr>
-        <w:t>FCollisionResponseParams</w:t>
-      </w:r>
-      <w:proofErr w:type="spellEnd"/>
-      <w:r>
-        <w:fldChar w:fldCharType="end"/>
-      </w:r>
-      <w:r>
-        <w:rPr>
-          <w:rFonts w:ascii="Courier New" w:hAnsi="Courier New" w:cs="Courier New"/>
-          <w:color w:val="161617"/>
-          <w:sz w:val="23"/>
-          <w:szCs w:val="23"/>
-          <w:shd w:val="clear" w:color="auto" w:fill="F8F8F8"/>
-        </w:rPr>
-        <w:t xml:space="preserve"> &amp; </w:t>
-      </w:r>
-      <w:proofErr w:type="spellStart"/>
-      <w:r>
-        <w:rPr>
-          <w:rFonts w:ascii="Courier New" w:hAnsi="Courier New" w:cs="Courier New"/>
-          <w:color w:val="161617"/>
-          <w:sz w:val="23"/>
-          <w:szCs w:val="23"/>
-          <w:shd w:val="clear" w:color="auto" w:fill="F8F8F8"/>
-        </w:rPr>
-        <w:t>ResponseParam</w:t>
-      </w:r>
-      <w:proofErr w:type="spellEnd"/>
-      <w:r>
-        <w:rPr>
-          <w:rFonts w:ascii="Courier New" w:hAnsi="Courier New" w:cs="Courier New"/>
-          <w:color w:val="161617"/>
-          <w:sz w:val="23"/>
-          <w:szCs w:val="23"/>
-        </w:rPr>
-        <w:br/>
-      </w:r>
-      <w:r>
-        <w:rPr>
-          <w:rFonts w:ascii="Courier New" w:hAnsi="Courier New" w:cs="Courier New"/>
-          <w:color w:val="161617"/>
-          <w:sz w:val="23"/>
-          <w:szCs w:val="23"/>
-          <w:shd w:val="clear" w:color="auto" w:fill="F8F8F8"/>
-        </w:rPr>
-        <w:t>)</w:t>
-      </w:r>
-    </w:p>
-    <w:p>
-      <w:pPr>
-        <w:rPr>
-          <w:rFonts w:ascii="Courier New" w:hAnsi="Courier New" w:cs="Courier New"/>
-          <w:color w:val="161617"/>
-          <w:sz w:val="23"/>
-          <w:szCs w:val="23"/>
-          <w:shd w:val="clear" w:color="auto" w:fill="F8F8F8"/>
-        </w:rPr>
-      </w:pPr>
-      <w:r>
-        <w:rPr>
-          <w:rFonts w:ascii="Courier New" w:hAnsi="Courier New" w:cs="Courier New" w:hint="eastAsia"/>
-          <w:color w:val="161617"/>
-          <w:sz w:val="23"/>
-          <w:szCs w:val="23"/>
-          <w:shd w:val="clear" w:color="auto" w:fill="F8F8F8"/>
-        </w:rPr>
-        <w:t>其中参数</w:t>
-      </w:r>
-      <w:proofErr w:type="spellStart"/>
-      <w:r>
-        <w:rPr>
-          <w:rFonts w:ascii="Courier New" w:hAnsi="Courier New" w:cs="Courier New" w:hint="eastAsia"/>
-          <w:color w:val="161617"/>
-          <w:sz w:val="23"/>
-          <w:szCs w:val="23"/>
-          <w:shd w:val="clear" w:color="auto" w:fill="F8F8F8"/>
-        </w:rPr>
-        <w:t>TraceChannel</w:t>
-      </w:r>
-      <w:proofErr w:type="spellEnd"/>
-      <w:r>
-        <w:rPr>
-          <w:rFonts w:ascii="Courier New" w:hAnsi="Courier New" w:cs="Courier New" w:hint="eastAsia"/>
           <w:color w:val="161617"/>
           <w:sz w:val="23"/>
           <w:szCs w:val="23"/>
@@ -2221,7 +1678,6 @@
           <w:szCs w:val="19"/>
         </w:rPr>
       </w:pPr>
-      <w:proofErr w:type="spellStart"/>
       <w:r>
         <w:rPr>
           <w:rFonts w:ascii="Courier New" w:hAnsi="Courier New" w:cs="Courier New"/>
@@ -2230,18 +1686,7 @@
           <w:sz w:val="19"/>
           <w:szCs w:val="19"/>
         </w:rPr>
-        <w:t>ECollisionChannel</w:t>
-      </w:r>
-      <w:proofErr w:type="spellEnd"/>
-      <w:r>
-        <w:rPr>
-          <w:rFonts w:ascii="Courier New" w:hAnsi="Courier New" w:cs="Courier New"/>
-          <w:color w:val="0000FF"/>
-          <w:kern w:val="0"/>
-          <w:sz w:val="19"/>
-          <w:szCs w:val="19"/>
-        </w:rPr>
-        <w:t xml:space="preserve">:: </w:t>
+        <w:t xml:space="preserve">ECollisionChannel:: </w:t>
       </w:r>
       <w:r>
         <w:rPr>
@@ -2257,7 +1702,7 @@
     <w:p>
       <w:pPr>
         <w:rPr>
-          <w:rFonts w:ascii="Courier New" w:hAnsi="Courier New" w:cs="Courier New" w:hint="eastAsia"/>
+          <w:rFonts w:ascii="Courier New" w:hAnsi="Courier New" w:cs="Courier New"/>
           <w:color w:val="161617"/>
           <w:sz w:val="23"/>
           <w:szCs w:val="23"/>
@@ -2284,7 +1729,6 @@
         </w:rPr>
         <w:t xml:space="preserve"> </w:t>
       </w:r>
-      <w:proofErr w:type="spellStart"/>
       <w:r>
         <w:rPr>
           <w:rFonts w:ascii="Courier New" w:hAnsi="Courier New" w:cs="Courier New"/>
@@ -2295,105 +1739,79 @@
         </w:rPr>
         <w:t>ECollisionChannel</w:t>
       </w:r>
-      <w:proofErr w:type="spellEnd"/>
-      <w:r>
-        <w:rPr>
-          <w:rFonts w:ascii="Courier New" w:hAnsi="Courier New" w:cs="Courier New"/>
-          <w:color w:val="000000"/>
-          <w:kern w:val="0"/>
-          <w:sz w:val="19"/>
-          <w:szCs w:val="19"/>
+      <w:r>
+        <w:rPr>
+          <w:rFonts w:ascii="Courier New" w:hAnsi="Courier New" w:cs="Courier New"/>
+          <w:color w:val="000000"/>
+          <w:kern w:val="0"/>
+          <w:sz w:val="19"/>
+          <w:szCs w:val="19"/>
+        </w:rPr>
+        <w:t>::</w:t>
+      </w:r>
+      <w:r>
+        <w:rPr>
+          <w:rFonts w:ascii="Courier New" w:hAnsi="Courier New" w:cs="Courier New"/>
+          <w:color w:val="A000A0"/>
+          <w:kern w:val="0"/>
+          <w:sz w:val="19"/>
+          <w:szCs w:val="19"/>
+        </w:rPr>
+        <w:t>ECC_Visibility</w:t>
+      </w:r>
+    </w:p>
+    <w:p>
+      <w:pPr>
+        <w:rPr>
+          <w:rFonts w:ascii="Courier New" w:hAnsi="Courier New" w:cs="Courier New"/>
+          <w:color w:val="161617"/>
+          <w:sz w:val="23"/>
+          <w:szCs w:val="23"/>
+          <w:shd w:val="clear" w:color="auto" w:fill="F8F8F8"/>
+        </w:rPr>
+      </w:pPr>
+    </w:p>
+    <w:p>
+      <w:pPr>
+        <w:rPr>
+          <w:rFonts w:ascii="Courier New" w:hAnsi="Courier New" w:cs="Courier New"/>
+          <w:color w:val="161617"/>
+          <w:sz w:val="23"/>
+          <w:szCs w:val="23"/>
+          <w:shd w:val="clear" w:color="auto" w:fill="F8F8F8"/>
+        </w:rPr>
+      </w:pPr>
+      <w:r>
+        <w:rPr>
+          <w:rFonts w:ascii="Courier New" w:hAnsi="Courier New" w:cs="Courier New" w:hint="eastAsia"/>
+          <w:color w:val="161617"/>
+          <w:sz w:val="23"/>
+          <w:szCs w:val="23"/>
+          <w:shd w:val="clear" w:color="auto" w:fill="F8F8F8"/>
+        </w:rPr>
+        <w:t>获取相机的世界位置可以使用</w:t>
+      </w:r>
+      <w:r>
+        <w:rPr>
+          <w:rFonts w:ascii="Courier New" w:hAnsi="Courier New" w:cs="Courier New" w:hint="eastAsia"/>
+          <w:color w:val="161617"/>
+          <w:sz w:val="23"/>
+          <w:szCs w:val="23"/>
+          <w:shd w:val="clear" w:color="auto" w:fill="F8F8F8"/>
         </w:rPr>
         <w:t>:</w:t>
       </w:r>
-      <w:proofErr w:type="gramStart"/>
-      <w:r>
-        <w:rPr>
-          <w:rFonts w:ascii="Courier New" w:hAnsi="Courier New" w:cs="Courier New"/>
-          <w:color w:val="000000"/>
-          <w:kern w:val="0"/>
-          <w:sz w:val="19"/>
-          <w:szCs w:val="19"/>
-        </w:rPr>
-        <w:t>:</w:t>
-      </w:r>
-      <w:proofErr w:type="spellStart"/>
-      <w:r>
-        <w:rPr>
-          <w:rFonts w:ascii="Courier New" w:hAnsi="Courier New" w:cs="Courier New"/>
-          <w:color w:val="A000A0"/>
-          <w:kern w:val="0"/>
-          <w:sz w:val="19"/>
-          <w:szCs w:val="19"/>
-        </w:rPr>
-        <w:t>ECC</w:t>
-      </w:r>
-      <w:proofErr w:type="gramEnd"/>
-      <w:r>
-        <w:rPr>
-          <w:rFonts w:ascii="Courier New" w:hAnsi="Courier New" w:cs="Courier New"/>
-          <w:color w:val="A000A0"/>
-          <w:kern w:val="0"/>
-          <w:sz w:val="19"/>
-          <w:szCs w:val="19"/>
-        </w:rPr>
-        <w:t>_Visibility</w:t>
-      </w:r>
-      <w:proofErr w:type="spellEnd"/>
-    </w:p>
-    <w:p>
-      <w:pPr>
-        <w:rPr>
-          <w:rFonts w:ascii="Courier New" w:hAnsi="Courier New" w:cs="Courier New" w:hint="eastAsia"/>
-          <w:color w:val="161617"/>
-          <w:sz w:val="23"/>
-          <w:szCs w:val="23"/>
-          <w:shd w:val="clear" w:color="auto" w:fill="F8F8F8"/>
-        </w:rPr>
-      </w:pPr>
-    </w:p>
-    <w:p>
-      <w:pPr>
-        <w:rPr>
-          <w:rFonts w:ascii="Courier New" w:hAnsi="Courier New" w:cs="Courier New" w:hint="eastAsia"/>
-          <w:color w:val="161617"/>
-          <w:sz w:val="23"/>
-          <w:szCs w:val="23"/>
-          <w:shd w:val="clear" w:color="auto" w:fill="F8F8F8"/>
-        </w:rPr>
-      </w:pPr>
-      <w:r>
-        <w:rPr>
-          <w:rFonts w:ascii="Courier New" w:hAnsi="Courier New" w:cs="Courier New" w:hint="eastAsia"/>
-          <w:color w:val="161617"/>
-          <w:sz w:val="23"/>
-          <w:szCs w:val="23"/>
-          <w:shd w:val="clear" w:color="auto" w:fill="F8F8F8"/>
-        </w:rPr>
-        <w:t>获取相机的世界位置可以使用</w:t>
-      </w:r>
-      <w:r>
-        <w:rPr>
-          <w:rFonts w:ascii="Courier New" w:hAnsi="Courier New" w:cs="Courier New" w:hint="eastAsia"/>
-          <w:color w:val="161617"/>
-          <w:sz w:val="23"/>
-          <w:szCs w:val="23"/>
-          <w:shd w:val="clear" w:color="auto" w:fill="F8F8F8"/>
-        </w:rPr>
-        <w:t>:</w:t>
-      </w:r>
-    </w:p>
-    <w:p>
-      <w:pPr>
-        <w:rPr>
-          <w:rFonts w:ascii="Courier New" w:hAnsi="Courier New" w:cs="Courier New"/>
-          <w:color w:val="000000"/>
-          <w:kern w:val="0"/>
-          <w:sz w:val="19"/>
-          <w:szCs w:val="19"/>
-        </w:rPr>
-      </w:pPr>
-      <w:proofErr w:type="spellStart"/>
+    </w:p>
+    <w:p>
+      <w:pPr>
+        <w:rPr>
+          <w:rFonts w:ascii="Courier New" w:hAnsi="Courier New" w:cs="Courier New"/>
+          <w:color w:val="000000"/>
+          <w:kern w:val="0"/>
+          <w:sz w:val="19"/>
+          <w:szCs w:val="19"/>
+        </w:rPr>
+      </w:pPr>
       <w:r>
         <w:rPr>
           <w:rFonts w:ascii="Courier New" w:hAnsi="Courier New" w:cs="Courier New"/>
@@ -2404,7 +1822,6 @@
         </w:rPr>
         <w:t>PlayerCameraManager</w:t>
       </w:r>
-      <w:proofErr w:type="spellEnd"/>
       <w:r>
         <w:rPr>
           <w:rFonts w:ascii="Courier New" w:hAnsi="Courier New" w:cs="Courier New"/>
@@ -2415,8 +1832,6 @@
         </w:rPr>
         <w:t>-&gt;</w:t>
       </w:r>
-      <w:proofErr w:type="spellStart"/>
-      <w:proofErr w:type="gramStart"/>
       <w:r>
         <w:rPr>
           <w:rFonts w:ascii="Courier New" w:hAnsi="Courier New" w:cs="Courier New"/>
@@ -2427,27 +1842,15 @@
         </w:rPr>
         <w:t>GetCameraLocation</w:t>
       </w:r>
-      <w:proofErr w:type="spellEnd"/>
-      <w:r>
-        <w:rPr>
-          <w:rFonts w:ascii="Courier New" w:hAnsi="Courier New" w:cs="Courier New"/>
-          <w:color w:val="000000"/>
-          <w:kern w:val="0"/>
-          <w:sz w:val="19"/>
-          <w:szCs w:val="19"/>
-        </w:rPr>
-        <w:t>(</w:t>
-      </w:r>
-      <w:proofErr w:type="gramEnd"/>
-      <w:r>
-        <w:rPr>
-          <w:rFonts w:ascii="Courier New" w:hAnsi="Courier New" w:cs="Courier New"/>
-          <w:color w:val="000000"/>
-          <w:kern w:val="0"/>
-          <w:sz w:val="19"/>
-          <w:szCs w:val="19"/>
-        </w:rPr>
-        <w:t>);</w:t>
+      <w:r>
+        <w:rPr>
+          <w:rFonts w:ascii="Courier New" w:hAnsi="Courier New" w:cs="Courier New"/>
+          <w:color w:val="000000"/>
+          <w:kern w:val="0"/>
+          <w:sz w:val="19"/>
+          <w:szCs w:val="19"/>
+        </w:rPr>
+        <w:t>();</w:t>
       </w:r>
     </w:p>
     <w:p/>
@@ -2482,7 +1885,7 @@
     <w:p>
       <w:pPr>
         <w:rPr>
-          <w:rFonts w:ascii="Courier New" w:hAnsi="Courier New" w:cs="Courier New" w:hint="eastAsia"/>
+          <w:rFonts w:ascii="Courier New" w:hAnsi="Courier New" w:cs="Courier New"/>
           <w:color w:val="A31515"/>
           <w:kern w:val="0"/>
           <w:sz w:val="19"/>
@@ -2517,42 +1920,14 @@
           <w:sz w:val="19"/>
           <w:szCs w:val="19"/>
         </w:rPr>
-        <w:t>"</w:t>
-      </w:r>
-      <w:proofErr w:type="spellStart"/>
-      <w:r>
-        <w:rPr>
-          <w:rFonts w:ascii="Courier New" w:hAnsi="Courier New" w:cs="Courier New"/>
-          <w:color w:val="A31515"/>
-          <w:kern w:val="0"/>
-          <w:sz w:val="19"/>
-          <w:szCs w:val="19"/>
-        </w:rPr>
-        <w:t>DrawDebugHelpers.h</w:t>
-      </w:r>
-      <w:proofErr w:type="spellEnd"/>
-      <w:r>
-        <w:rPr>
-          <w:rFonts w:ascii="Courier New" w:hAnsi="Courier New" w:cs="Courier New"/>
-          <w:color w:val="A31515"/>
-          <w:kern w:val="0"/>
-          <w:sz w:val="19"/>
-          <w:szCs w:val="19"/>
-        </w:rPr>
-        <w:t>"</w:t>
-      </w:r>
-    </w:p>
-    <w:p>
-      <w:pPr>
-        <w:rPr>
-          <w:rFonts w:hint="eastAsia"/>
-        </w:rPr>
-      </w:pPr>
-    </w:p>
-    <w:p>
-      <w:pPr>
-        <w:rPr>
-          <w:rFonts w:ascii="Courier New" w:hAnsi="Courier New" w:cs="Courier New" w:hint="eastAsia"/>
+        <w:t>"DrawDebugHelpers.h"</w:t>
+      </w:r>
+    </w:p>
+    <w:p/>
+    <w:p>
+      <w:pPr>
+        <w:rPr>
+          <w:rFonts w:ascii="Courier New" w:hAnsi="Courier New" w:cs="Courier New"/>
           <w:color w:val="000000"/>
           <w:kern w:val="0"/>
           <w:sz w:val="19"/>
@@ -2611,8 +1986,6 @@
         </w:rPr>
         <w:t xml:space="preserve"> </w:t>
       </w:r>
-      <w:proofErr w:type="spellStart"/>
-      <w:proofErr w:type="gramStart"/>
       <w:r>
         <w:rPr>
           <w:rFonts w:ascii="Courier New" w:hAnsi="Courier New" w:cs="Courier New"/>
@@ -2623,7 +1996,6 @@
         </w:rPr>
         <w:t>DrawDebugPoint</w:t>
       </w:r>
-      <w:proofErr w:type="spellEnd"/>
       <w:r>
         <w:rPr>
           <w:rFonts w:ascii="Courier New" w:hAnsi="Courier New" w:cs="Courier New"/>
@@ -2634,20 +2006,17 @@
         </w:rPr>
         <w:t>(</w:t>
       </w:r>
-      <w:proofErr w:type="gramEnd"/>
-    </w:p>
-    <w:p>
-      <w:pPr>
-        <w:rPr>
-          <w:rFonts w:ascii="Courier New" w:hAnsi="Courier New" w:cs="Courier New"/>
-          <w:color w:val="000000"/>
-          <w:kern w:val="0"/>
-          <w:sz w:val="19"/>
-          <w:szCs w:val="19"/>
-        </w:rPr>
-      </w:pPr>
-      <w:proofErr w:type="spellStart"/>
-      <w:proofErr w:type="gramStart"/>
+    </w:p>
+    <w:p>
+      <w:pPr>
+        <w:rPr>
+          <w:rFonts w:ascii="Courier New" w:hAnsi="Courier New" w:cs="Courier New"/>
+          <w:color w:val="000000"/>
+          <w:kern w:val="0"/>
+          <w:sz w:val="19"/>
+          <w:szCs w:val="19"/>
+        </w:rPr>
+      </w:pPr>
       <w:r>
         <w:rPr>
           <w:rFonts w:ascii="Courier New" w:hAnsi="Courier New" w:cs="Courier New"/>
@@ -2658,8 +2027,6 @@
         </w:rPr>
         <w:t>const</w:t>
       </w:r>
-      <w:proofErr w:type="spellEnd"/>
-      <w:proofErr w:type="gramEnd"/>
       <w:r>
         <w:rPr>
           <w:rFonts w:ascii="Courier New" w:hAnsi="Courier New" w:cs="Courier New"/>
@@ -2670,7 +2037,6 @@
         </w:rPr>
         <w:t xml:space="preserve"> </w:t>
       </w:r>
-      <w:proofErr w:type="spellStart"/>
       <w:r>
         <w:rPr>
           <w:rFonts w:ascii="Courier New" w:hAnsi="Courier New" w:cs="Courier New"/>
@@ -2681,7 +2047,6 @@
         </w:rPr>
         <w:t>UWorld</w:t>
       </w:r>
-      <w:proofErr w:type="spellEnd"/>
       <w:r>
         <w:rPr>
           <w:rFonts w:ascii="Courier New" w:hAnsi="Courier New" w:cs="Courier New"/>
@@ -2692,7 +2057,6 @@
         </w:rPr>
         <w:t xml:space="preserve">* </w:t>
       </w:r>
-      <w:proofErr w:type="spellStart"/>
       <w:r>
         <w:rPr>
           <w:rFonts w:ascii="Courier New" w:hAnsi="Courier New" w:cs="Courier New"/>
@@ -2703,7 +2067,6 @@
         </w:rPr>
         <w:t>InWorld</w:t>
       </w:r>
-      <w:proofErr w:type="spellEnd"/>
       <w:r>
         <w:rPr>
           <w:rFonts w:ascii="Courier New" w:hAnsi="Courier New" w:cs="Courier New"/>
@@ -2725,7 +2088,6 @@
           <w:szCs w:val="19"/>
         </w:rPr>
       </w:pPr>
-      <w:proofErr w:type="spellStart"/>
       <w:r>
         <w:rPr>
           <w:rFonts w:ascii="Courier New" w:hAnsi="Courier New" w:cs="Courier New"/>
@@ -2736,7 +2098,6 @@
         </w:rPr>
         <w:t>FVector</w:t>
       </w:r>
-      <w:proofErr w:type="spellEnd"/>
       <w:r>
         <w:rPr>
           <w:rFonts w:ascii="Courier New" w:hAnsi="Courier New" w:cs="Courier New"/>
@@ -2747,7 +2108,6 @@
         </w:rPr>
         <w:t xml:space="preserve"> </w:t>
       </w:r>
-      <w:proofErr w:type="spellStart"/>
       <w:r>
         <w:rPr>
           <w:rFonts w:ascii="Courier New" w:hAnsi="Courier New" w:cs="Courier New"/>
@@ -2758,7 +2118,6 @@
         </w:rPr>
         <w:t>const</w:t>
       </w:r>
-      <w:proofErr w:type="spellEnd"/>
       <w:r>
         <w:rPr>
           <w:rFonts w:ascii="Courier New" w:hAnsi="Courier New" w:cs="Courier New"/>
@@ -2800,7 +2159,6 @@
           <w:szCs w:val="19"/>
         </w:rPr>
       </w:pPr>
-      <w:proofErr w:type="gramStart"/>
       <w:r>
         <w:rPr>
           <w:rFonts w:ascii="Courier New" w:hAnsi="Courier New" w:cs="Courier New"/>
@@ -2811,7 +2169,6 @@
         </w:rPr>
         <w:t>float</w:t>
       </w:r>
-      <w:proofErr w:type="gramEnd"/>
       <w:r>
         <w:rPr>
           <w:rFonts w:ascii="Courier New" w:hAnsi="Courier New" w:cs="Courier New"/>
@@ -2853,7 +2210,6 @@
           <w:szCs w:val="19"/>
         </w:rPr>
       </w:pPr>
-      <w:proofErr w:type="spellStart"/>
       <w:r>
         <w:rPr>
           <w:rFonts w:ascii="Courier New" w:hAnsi="Courier New" w:cs="Courier New"/>
@@ -2864,7 +2220,6 @@
         </w:rPr>
         <w:t>FColor</w:t>
       </w:r>
-      <w:proofErr w:type="spellEnd"/>
       <w:r>
         <w:rPr>
           <w:rFonts w:ascii="Courier New" w:hAnsi="Courier New" w:cs="Courier New"/>
@@ -2875,7 +2230,6 @@
         </w:rPr>
         <w:t xml:space="preserve"> </w:t>
       </w:r>
-      <w:proofErr w:type="spellStart"/>
       <w:r>
         <w:rPr>
           <w:rFonts w:ascii="Courier New" w:hAnsi="Courier New" w:cs="Courier New"/>
@@ -2886,7 +2240,6 @@
         </w:rPr>
         <w:t>const</w:t>
       </w:r>
-      <w:proofErr w:type="spellEnd"/>
       <w:r>
         <w:rPr>
           <w:rFonts w:ascii="Courier New" w:hAnsi="Courier New" w:cs="Courier New"/>
@@ -2897,7 +2250,6 @@
         </w:rPr>
         <w:t xml:space="preserve">&amp; </w:t>
       </w:r>
-      <w:proofErr w:type="spellStart"/>
       <w:r>
         <w:rPr>
           <w:rFonts w:ascii="Courier New" w:hAnsi="Courier New" w:cs="Courier New"/>
@@ -2908,7 +2260,6 @@
         </w:rPr>
         <w:t>PointColor</w:t>
       </w:r>
-      <w:proofErr w:type="spellEnd"/>
       <w:r>
         <w:rPr>
           <w:rFonts w:ascii="Courier New" w:hAnsi="Courier New" w:cs="Courier New"/>
@@ -2930,8 +2281,6 @@
           <w:szCs w:val="19"/>
         </w:rPr>
       </w:pPr>
-      <w:proofErr w:type="spellStart"/>
-      <w:proofErr w:type="gramStart"/>
       <w:r>
         <w:rPr>
           <w:rFonts w:ascii="Courier New" w:hAnsi="Courier New" w:cs="Courier New"/>
@@ -2942,8 +2291,6 @@
         </w:rPr>
         <w:t>bool</w:t>
       </w:r>
-      <w:proofErr w:type="spellEnd"/>
-      <w:proofErr w:type="gramEnd"/>
       <w:r>
         <w:rPr>
           <w:rFonts w:ascii="Courier New" w:hAnsi="Courier New" w:cs="Courier New"/>
@@ -2954,7 +2301,6 @@
         </w:rPr>
         <w:t xml:space="preserve"> </w:t>
       </w:r>
-      <w:proofErr w:type="spellStart"/>
       <w:r>
         <w:rPr>
           <w:rFonts w:ascii="Courier New" w:hAnsi="Courier New" w:cs="Courier New"/>
@@ -2965,7 +2311,6 @@
         </w:rPr>
         <w:t>bPersistentLines</w:t>
       </w:r>
-      <w:proofErr w:type="spellEnd"/>
       <w:r>
         <w:rPr>
           <w:rFonts w:ascii="Courier New" w:hAnsi="Courier New" w:cs="Courier New"/>
@@ -3007,7 +2352,6 @@
           <w:szCs w:val="19"/>
         </w:rPr>
       </w:pPr>
-      <w:proofErr w:type="gramStart"/>
       <w:r>
         <w:rPr>
           <w:rFonts w:ascii="Courier New" w:hAnsi="Courier New" w:cs="Courier New"/>
@@ -3018,7 +2362,6 @@
         </w:rPr>
         <w:t>float</w:t>
       </w:r>
-      <w:proofErr w:type="gramEnd"/>
       <w:r>
         <w:rPr>
           <w:rFonts w:ascii="Courier New" w:hAnsi="Courier New" w:cs="Courier New"/>
@@ -3029,7 +2372,6 @@
         </w:rPr>
         <w:t xml:space="preserve"> </w:t>
       </w:r>
-      <w:proofErr w:type="spellStart"/>
       <w:r>
         <w:rPr>
           <w:rFonts w:ascii="Courier New" w:hAnsi="Courier New" w:cs="Courier New"/>
@@ -3040,7 +2382,6 @@
         </w:rPr>
         <w:t>LifeTime</w:t>
       </w:r>
-      <w:proofErr w:type="spellEnd"/>
       <w:r>
         <w:rPr>
           <w:rFonts w:ascii="Courier New" w:hAnsi="Courier New" w:cs="Courier New"/>
@@ -3062,7 +2403,6 @@
           <w:szCs w:val="19"/>
         </w:rPr>
       </w:pPr>
-      <w:proofErr w:type="gramStart"/>
       <w:r>
         <w:rPr>
           <w:rFonts w:ascii="Courier New" w:hAnsi="Courier New" w:cs="Courier New"/>
@@ -3073,7 +2413,6 @@
         </w:rPr>
         <w:t>uint8</w:t>
       </w:r>
-      <w:proofErr w:type="gramEnd"/>
       <w:r>
         <w:rPr>
           <w:rFonts w:ascii="Courier New" w:hAnsi="Courier New" w:cs="Courier New"/>
@@ -3084,7 +2423,6 @@
         </w:rPr>
         <w:t xml:space="preserve"> </w:t>
       </w:r>
-      <w:proofErr w:type="spellStart"/>
       <w:r>
         <w:rPr>
           <w:rFonts w:ascii="Courier New" w:hAnsi="Courier New" w:cs="Courier New"/>
@@ -3095,7 +2433,6 @@
         </w:rPr>
         <w:t>DepthPriority</w:t>
       </w:r>
-      <w:proofErr w:type="spellEnd"/>
       <w:r>
         <w:rPr>
           <w:rFonts w:ascii="Courier New" w:hAnsi="Courier New" w:cs="Courier New"/>
@@ -3110,7 +2447,7 @@
     <w:p>
       <w:pPr>
         <w:rPr>
-          <w:rFonts w:ascii="Courier New" w:hAnsi="Courier New" w:cs="Courier New" w:hint="eastAsia"/>
+          <w:rFonts w:ascii="Courier New" w:hAnsi="Courier New" w:cs="Courier New"/>
           <w:color w:val="000000"/>
           <w:kern w:val="0"/>
           <w:sz w:val="19"/>
@@ -3158,8 +2495,6 @@
           <w:szCs w:val="24"/>
         </w:rPr>
       </w:pPr>
-      <w:proofErr w:type="spellStart"/>
-      <w:proofErr w:type="gramStart"/>
       <w:r>
         <w:rPr>
           <w:rFonts w:ascii="Courier New" w:eastAsia="宋体" w:hAnsi="Courier New" w:cs="Courier New"/>
@@ -3170,7 +2505,6 @@
         </w:rPr>
         <w:t>DrawDebugPoint</w:t>
       </w:r>
-      <w:proofErr w:type="spellEnd"/>
       <w:r>
         <w:rPr>
           <w:rFonts w:ascii="Courier New" w:eastAsia="宋体" w:hAnsi="Courier New" w:cs="Courier New"/>
@@ -3181,7 +2515,6 @@
         </w:rPr>
         <w:t>(</w:t>
       </w:r>
-      <w:proofErr w:type="gramEnd"/>
     </w:p>
     <w:p>
       <w:pPr>
@@ -3222,40 +2555,17 @@
           <w:szCs w:val="24"/>
         </w:rPr>
         <w:tab/>
-      </w:r>
-      <w:proofErr w:type="spellStart"/>
-      <w:proofErr w:type="gramStart"/>
+        <w:t>GetWorld</w:t>
+      </w:r>
       <w:r>
         <w:rPr>
           <w:rFonts w:ascii="Courier New" w:eastAsia="宋体" w:hAnsi="Courier New" w:cs="Courier New"/>
-          <w:color w:val="000000"/>
+          <w:color w:val="008000"/>
           <w:kern w:val="0"/>
           <w:sz w:val="24"/>
           <w:szCs w:val="24"/>
         </w:rPr>
-        <w:t>GetWorld</w:t>
-      </w:r>
-      <w:proofErr w:type="spellEnd"/>
-      <w:r>
-        <w:rPr>
-          <w:rFonts w:ascii="Courier New" w:eastAsia="宋体" w:hAnsi="Courier New" w:cs="Courier New"/>
-          <w:color w:val="008000"/>
-          <w:kern w:val="0"/>
-          <w:sz w:val="24"/>
-          <w:szCs w:val="24"/>
-        </w:rPr>
-        <w:t>(</w:t>
-      </w:r>
-      <w:proofErr w:type="gramEnd"/>
-      <w:r>
-        <w:rPr>
-          <w:rFonts w:ascii="Courier New" w:eastAsia="宋体" w:hAnsi="Courier New" w:cs="Courier New"/>
-          <w:color w:val="008000"/>
-          <w:kern w:val="0"/>
-          <w:sz w:val="24"/>
-          <w:szCs w:val="24"/>
-        </w:rPr>
-        <w:t>)</w:t>
+        <w:t>()</w:t>
       </w:r>
       <w:r>
         <w:rPr>
@@ -3450,31 +2760,18 @@
           <w:szCs w:val="24"/>
         </w:rPr>
         <w:tab/>
-      </w:r>
-      <w:proofErr w:type="spellStart"/>
-      <w:proofErr w:type="gramStart"/>
+        <w:t>FColor</w:t>
+      </w:r>
       <w:r>
         <w:rPr>
           <w:rFonts w:ascii="Courier New" w:eastAsia="宋体" w:hAnsi="Courier New" w:cs="Courier New"/>
-          <w:color w:val="000000"/>
+          <w:color w:val="008000"/>
           <w:kern w:val="0"/>
           <w:sz w:val="24"/>
           <w:szCs w:val="24"/>
         </w:rPr>
-        <w:t>FColor</w:t>
-      </w:r>
-      <w:proofErr w:type="spellEnd"/>
-      <w:r>
-        <w:rPr>
-          <w:rFonts w:ascii="Courier New" w:eastAsia="宋体" w:hAnsi="Courier New" w:cs="Courier New"/>
-          <w:color w:val="008000"/>
-          <w:kern w:val="0"/>
-          <w:sz w:val="24"/>
-          <w:szCs w:val="24"/>
-        </w:rPr>
         <w:t>(</w:t>
       </w:r>
-      <w:proofErr w:type="gramEnd"/>
       <w:r>
         <w:rPr>
           <w:rFonts w:ascii="Courier New" w:eastAsia="宋体" w:hAnsi="Courier New" w:cs="Courier New"/>
@@ -3596,7 +2893,6 @@
         </w:rPr>
         <w:tab/>
       </w:r>
-      <w:proofErr w:type="gramStart"/>
       <w:r>
         <w:rPr>
           <w:rFonts w:ascii="Courier New" w:eastAsia="宋体" w:hAnsi="Courier New" w:cs="Courier New"/>
@@ -3607,7 +2903,6 @@
         </w:rPr>
         <w:t>false</w:t>
       </w:r>
-      <w:proofErr w:type="gramEnd"/>
       <w:r>
         <w:rPr>
           <w:rFonts w:ascii="Courier New" w:eastAsia="宋体" w:hAnsi="Courier New" w:cs="Courier New"/>
@@ -3824,168 +3119,556 @@
         </w:rPr>
         <w:t>：在构造函数中使用下面的函数，</w:t>
       </w:r>
+      <w:r>
+        <w:rPr>
+          <w:rFonts w:ascii="Courier New" w:hAnsi="Courier New" w:cs="Courier New" w:hint="eastAsia"/>
+          <w:color w:val="000080"/>
+          <w:kern w:val="0"/>
+          <w:sz w:val="19"/>
+          <w:szCs w:val="19"/>
+        </w:rPr>
+        <w:t>注意可以提供一个</w:t>
+      </w:r>
+      <w:r>
+        <w:rPr>
+          <w:rFonts w:ascii="Courier New" w:hAnsi="Courier New" w:cs="Courier New" w:hint="eastAsia"/>
+          <w:color w:val="000080"/>
+          <w:kern w:val="0"/>
+          <w:sz w:val="19"/>
+          <w:szCs w:val="19"/>
+        </w:rPr>
+        <w:t>FName</w:t>
+      </w:r>
+      <w:r>
+        <w:rPr>
+          <w:rFonts w:ascii="Courier New" w:hAnsi="Courier New" w:cs="Courier New" w:hint="eastAsia"/>
+          <w:color w:val="000080"/>
+          <w:kern w:val="0"/>
+          <w:sz w:val="19"/>
+          <w:szCs w:val="19"/>
+        </w:rPr>
+        <w:t>参数用于命名</w:t>
+      </w:r>
+    </w:p>
+    <w:p>
+      <w:pPr>
+        <w:rPr>
+          <w:rFonts w:ascii="Courier New" w:hAnsi="Courier New" w:cs="Courier New"/>
+          <w:color w:val="000000"/>
+          <w:kern w:val="0"/>
+          <w:sz w:val="19"/>
+          <w:szCs w:val="19"/>
+        </w:rPr>
+      </w:pPr>
+      <w:r>
+        <w:rPr>
+          <w:rFonts w:ascii="Courier New" w:hAnsi="Courier New" w:cs="Courier New"/>
+          <w:color w:val="000080"/>
+          <w:kern w:val="0"/>
+          <w:sz w:val="19"/>
+          <w:szCs w:val="19"/>
+        </w:rPr>
+        <w:t>TankAimingComponent</w:t>
+      </w:r>
+      <w:r>
+        <w:rPr>
+          <w:rFonts w:ascii="Courier New" w:hAnsi="Courier New" w:cs="Courier New"/>
+          <w:color w:val="000000"/>
+          <w:kern w:val="0"/>
+          <w:sz w:val="19"/>
+          <w:szCs w:val="19"/>
+        </w:rPr>
+        <w:t xml:space="preserve"> = </w:t>
+      </w:r>
+      <w:r>
+        <w:rPr>
+          <w:rFonts w:ascii="Courier New" w:hAnsi="Courier New" w:cs="Courier New"/>
+          <w:color w:val="880000"/>
+          <w:kern w:val="0"/>
+          <w:sz w:val="19"/>
+          <w:szCs w:val="19"/>
+        </w:rPr>
+        <w:t>CreateDefaultSubobject</w:t>
+      </w:r>
+      <w:r>
+        <w:rPr>
+          <w:rFonts w:ascii="Courier New" w:hAnsi="Courier New" w:cs="Courier New"/>
+          <w:color w:val="000000"/>
+          <w:kern w:val="0"/>
+          <w:sz w:val="19"/>
+          <w:szCs w:val="19"/>
+        </w:rPr>
+        <w:t>&lt;</w:t>
+      </w:r>
+      <w:r>
+        <w:rPr>
+          <w:rFonts w:ascii="Courier New" w:hAnsi="Courier New" w:cs="Courier New"/>
+          <w:color w:val="0000FF"/>
+          <w:kern w:val="0"/>
+          <w:sz w:val="19"/>
+          <w:szCs w:val="19"/>
+        </w:rPr>
+        <w:t>UTankAimingComponent</w:t>
+      </w:r>
+      <w:r>
+        <w:rPr>
+          <w:rFonts w:ascii="Courier New" w:hAnsi="Courier New" w:cs="Courier New"/>
+          <w:color w:val="000000"/>
+          <w:kern w:val="0"/>
+          <w:sz w:val="19"/>
+          <w:szCs w:val="19"/>
+        </w:rPr>
+        <w:t>&gt;(</w:t>
+      </w:r>
+      <w:r>
+        <w:rPr>
+          <w:rFonts w:ascii="Courier New" w:hAnsi="Courier New" w:cs="Courier New"/>
+          <w:color w:val="0000FF"/>
+          <w:kern w:val="0"/>
+          <w:sz w:val="19"/>
+          <w:szCs w:val="19"/>
+        </w:rPr>
+        <w:t>FName</w:t>
+      </w:r>
+      <w:r>
+        <w:rPr>
+          <w:rFonts w:ascii="Courier New" w:hAnsi="Courier New" w:cs="Courier New"/>
+          <w:color w:val="000000"/>
+          <w:kern w:val="0"/>
+          <w:sz w:val="19"/>
+          <w:szCs w:val="19"/>
+        </w:rPr>
+        <w:t>(</w:t>
+      </w:r>
+      <w:r>
+        <w:rPr>
+          <w:rFonts w:ascii="Courier New" w:hAnsi="Courier New" w:cs="Courier New"/>
+          <w:color w:val="A31515"/>
+          <w:kern w:val="0"/>
+          <w:sz w:val="19"/>
+          <w:szCs w:val="19"/>
+        </w:rPr>
+        <w:t>"Aiming Component"</w:t>
+      </w:r>
+      <w:r>
+        <w:rPr>
+          <w:rFonts w:ascii="Courier New" w:hAnsi="Courier New" w:cs="Courier New"/>
+          <w:color w:val="000000"/>
+          <w:kern w:val="0"/>
+          <w:sz w:val="19"/>
+          <w:szCs w:val="19"/>
+        </w:rPr>
+        <w:t>));</w:t>
+      </w:r>
+    </w:p>
+    <w:p/>
+    <w:p>
+      <w:pPr>
+        <w:pStyle w:val="1"/>
+      </w:pPr>
+      <w:r>
+        <w:rPr>
+          <w:rFonts w:hint="eastAsia"/>
+        </w:rPr>
+        <w:t>139</w:t>
+      </w:r>
+      <w:r>
+        <w:t xml:space="preserve"> U</w:t>
+      </w:r>
+      <w:r>
+        <w:rPr>
+          <w:rFonts w:hint="eastAsia"/>
+        </w:rPr>
+        <w:t>sing</w:t>
+      </w:r>
+      <w:r>
+        <w:t xml:space="preserve"> Forward Declarations</w:t>
+      </w:r>
+    </w:p>
+    <w:p>
+      <w:r>
+        <w:rPr>
+          <w:rFonts w:hint="eastAsia"/>
+        </w:rPr>
+        <w:t xml:space="preserve">IWYU </w:t>
+      </w:r>
+      <w:r>
+        <w:rPr>
+          <w:rFonts w:hint="eastAsia"/>
+        </w:rPr>
+        <w:t>规则告诉我们，在</w:t>
+      </w:r>
+      <w:r>
+        <w:rPr>
+          <w:rFonts w:hint="eastAsia"/>
+        </w:rPr>
+        <w:t>cpp</w:t>
+      </w:r>
+      <w:r>
+        <w:rPr>
+          <w:rFonts w:hint="eastAsia"/>
+        </w:rPr>
+        <w:t>文件中都要引用匹配的头文件，而且该引用要放在最后一个。</w:t>
+      </w:r>
+    </w:p>
+    <w:p>
+      <w:pPr>
+        <w:rPr>
+          <w:rFonts w:hint="eastAsia"/>
+        </w:rPr>
+      </w:pPr>
+    </w:p>
+    <w:p>
+      <w:r>
+        <w:rPr>
+          <w:rFonts w:hint="eastAsia"/>
+        </w:rPr>
+        <w:t>在头文件中，如果需要引用某个类型，可以直接使用前向声明</w:t>
+      </w:r>
+      <w:r>
+        <w:rPr>
+          <w:rFonts w:hint="eastAsia"/>
+        </w:rPr>
+        <w:t>(Forward Declaration)</w:t>
+      </w:r>
+      <w:r>
+        <w:rPr>
+          <w:rFonts w:hint="eastAsia"/>
+        </w:rPr>
+        <w:t>，但是前向生命只能用于声明该类型的指针，无法访问其中的任何方法和属性。</w:t>
+      </w:r>
+    </w:p>
+    <w:p>
+      <w:r>
+        <w:rPr>
+          <w:rFonts w:hint="eastAsia"/>
+        </w:rPr>
+        <w:t>所以如果在</w:t>
+      </w:r>
+      <w:r>
+        <w:rPr>
+          <w:rFonts w:hint="eastAsia"/>
+        </w:rPr>
+        <w:t>cpp</w:t>
+      </w:r>
+      <w:r>
+        <w:rPr>
+          <w:rFonts w:hint="eastAsia"/>
+        </w:rPr>
+        <w:t>文件中需要使用某类型的方法，使用前向声明就不够了，需要真正的</w:t>
+      </w:r>
+      <w:r>
+        <w:rPr>
+          <w:rFonts w:hint="eastAsia"/>
+        </w:rPr>
+        <w:t>include</w:t>
+      </w:r>
+      <w:r>
+        <w:rPr>
+          <w:rFonts w:hint="eastAsia"/>
+        </w:rPr>
+        <w:t>这个类型。</w:t>
+      </w:r>
+    </w:p>
+    <w:p/>
+    <w:p>
+      <w:pPr>
+        <w:pStyle w:val="1"/>
+      </w:pPr>
+      <w:r>
+        <w:lastRenderedPageBreak/>
+        <w:t>140 B</w:t>
+      </w:r>
+      <w:r>
+        <w:rPr>
+          <w:rFonts w:hint="eastAsia"/>
+        </w:rPr>
+        <w:t>lueprint</w:t>
+      </w:r>
+      <w:r>
+        <w:t>SpawnableComponent</w:t>
+      </w:r>
+    </w:p>
+    <w:p>
+      <w:r>
+        <w:rPr>
+          <w:rFonts w:hint="eastAsia"/>
+        </w:rPr>
+        <w:t>新创建的</w:t>
+      </w:r>
+      <w:r>
+        <w:rPr>
+          <w:rFonts w:hint="eastAsia"/>
+        </w:rPr>
+        <w:t>组建无法在蓝图的组件列表中新建，除非在类前加入：</w:t>
+      </w:r>
+    </w:p>
+    <w:p>
+      <w:pPr>
+        <w:rPr>
+          <w:rFonts w:ascii="Courier New" w:hAnsi="Courier New" w:cs="Courier New"/>
+          <w:color w:val="000000"/>
+          <w:kern w:val="0"/>
+          <w:sz w:val="19"/>
+          <w:szCs w:val="19"/>
+        </w:rPr>
+      </w:pPr>
+      <w:r>
+        <w:rPr>
+          <w:rFonts w:ascii="Courier New" w:hAnsi="Courier New" w:cs="Courier New"/>
+          <w:i/>
+          <w:iCs/>
+          <w:color w:val="A000A0"/>
+          <w:kern w:val="0"/>
+          <w:sz w:val="19"/>
+          <w:szCs w:val="19"/>
+        </w:rPr>
+        <w:t>UCLASS</w:t>
+      </w:r>
+      <w:r>
+        <w:rPr>
+          <w:rFonts w:ascii="Courier New" w:hAnsi="Courier New" w:cs="Courier New"/>
+          <w:color w:val="000000"/>
+          <w:kern w:val="0"/>
+          <w:sz w:val="19"/>
+          <w:szCs w:val="19"/>
+        </w:rPr>
+        <w:t>(ClassGroup = (</w:t>
+      </w:r>
+      <w:r>
+        <w:rPr>
+          <w:rFonts w:ascii="Courier New" w:hAnsi="Courier New" w:cs="Courier New" w:hint="eastAsia"/>
+          <w:i/>
+          <w:iCs/>
+          <w:color w:val="A000A0"/>
+          <w:kern w:val="0"/>
+          <w:sz w:val="19"/>
+          <w:szCs w:val="19"/>
+        </w:rPr>
+        <w:t>xxx</w:t>
+      </w:r>
+      <w:r>
+        <w:rPr>
+          <w:rFonts w:ascii="Courier New" w:hAnsi="Courier New" w:cs="Courier New"/>
+          <w:color w:val="000000"/>
+          <w:kern w:val="0"/>
+          <w:sz w:val="19"/>
+          <w:szCs w:val="19"/>
+        </w:rPr>
+        <w:t xml:space="preserve">), </w:t>
+      </w:r>
+      <w:r>
+        <w:rPr>
+          <w:rFonts w:ascii="Courier New" w:hAnsi="Courier New" w:cs="Courier New"/>
+          <w:i/>
+          <w:iCs/>
+          <w:color w:val="000080"/>
+          <w:kern w:val="0"/>
+          <w:sz w:val="19"/>
+          <w:szCs w:val="19"/>
+        </w:rPr>
+        <w:t>meta</w:t>
+      </w:r>
+      <w:r>
+        <w:rPr>
+          <w:rFonts w:ascii="Courier New" w:hAnsi="Courier New" w:cs="Courier New"/>
+          <w:color w:val="000000"/>
+          <w:kern w:val="0"/>
+          <w:sz w:val="19"/>
+          <w:szCs w:val="19"/>
+        </w:rPr>
+        <w:t xml:space="preserve"> = (</w:t>
+      </w:r>
+      <w:r>
+        <w:rPr>
+          <w:rFonts w:ascii="Courier New" w:hAnsi="Courier New" w:cs="Courier New"/>
+          <w:i/>
+          <w:iCs/>
+          <w:color w:val="A000A0"/>
+          <w:kern w:val="0"/>
+          <w:sz w:val="19"/>
+          <w:szCs w:val="19"/>
+        </w:rPr>
+        <w:t>BlueprintSpawnableComponent</w:t>
+      </w:r>
+      <w:r>
+        <w:rPr>
+          <w:rFonts w:ascii="Courier New" w:hAnsi="Courier New" w:cs="Courier New"/>
+          <w:color w:val="000000"/>
+          <w:kern w:val="0"/>
+          <w:sz w:val="19"/>
+          <w:szCs w:val="19"/>
+        </w:rPr>
+        <w:t>))</w:t>
+      </w:r>
+    </w:p>
+    <w:p>
+      <w:pPr>
+        <w:rPr>
+          <w:rFonts w:ascii="Courier New" w:hAnsi="Courier New" w:cs="Courier New"/>
+          <w:color w:val="000000"/>
+          <w:kern w:val="0"/>
+          <w:sz w:val="19"/>
+          <w:szCs w:val="19"/>
+        </w:rPr>
+      </w:pPr>
+      <w:r>
+        <w:rPr>
+          <w:rFonts w:ascii="Courier New" w:hAnsi="Courier New" w:cs="Courier New" w:hint="eastAsia"/>
+          <w:color w:val="000000"/>
+          <w:kern w:val="0"/>
+          <w:sz w:val="19"/>
+          <w:szCs w:val="19"/>
+        </w:rPr>
+        <w:t>还可以隐藏一些选项，例如：</w:t>
+      </w:r>
+    </w:p>
+    <w:p>
+      <w:pPr>
+        <w:rPr>
+          <w:rFonts w:ascii="Courier New" w:hAnsi="Courier New" w:cs="Courier New"/>
+          <w:color w:val="000000"/>
+          <w:kern w:val="0"/>
+          <w:sz w:val="19"/>
+          <w:szCs w:val="19"/>
+        </w:rPr>
+      </w:pPr>
+      <w:r>
+        <w:rPr>
+          <w:rFonts w:ascii="Courier New" w:hAnsi="Courier New" w:cs="Courier New"/>
+          <w:i/>
+          <w:iCs/>
+          <w:color w:val="A000A0"/>
+          <w:kern w:val="0"/>
+          <w:sz w:val="19"/>
+          <w:szCs w:val="19"/>
+        </w:rPr>
+        <w:t>UCLASS</w:t>
+      </w:r>
+      <w:r>
+        <w:rPr>
+          <w:rFonts w:ascii="Courier New" w:hAnsi="Courier New" w:cs="Courier New"/>
+          <w:color w:val="000000"/>
+          <w:kern w:val="0"/>
+          <w:sz w:val="19"/>
+          <w:szCs w:val="19"/>
+        </w:rPr>
+        <w:t>(</w:t>
+      </w:r>
+      <w:r>
+        <w:rPr>
+          <w:rFonts w:ascii="Courier New" w:hAnsi="Courier New" w:cs="Courier New"/>
+          <w:i/>
+          <w:iCs/>
+          <w:color w:val="000080"/>
+          <w:kern w:val="0"/>
+          <w:sz w:val="19"/>
+          <w:szCs w:val="19"/>
+        </w:rPr>
+        <w:t>meta</w:t>
+      </w:r>
+      <w:r>
+        <w:rPr>
+          <w:rFonts w:ascii="Courier New" w:hAnsi="Courier New" w:cs="Courier New"/>
+          <w:color w:val="000000"/>
+          <w:kern w:val="0"/>
+          <w:sz w:val="19"/>
+          <w:szCs w:val="19"/>
+        </w:rPr>
+        <w:t xml:space="preserve"> = (</w:t>
+      </w:r>
+      <w:r>
+        <w:rPr>
+          <w:rFonts w:ascii="Courier New" w:hAnsi="Courier New" w:cs="Courier New"/>
+          <w:i/>
+          <w:iCs/>
+          <w:color w:val="A000A0"/>
+          <w:kern w:val="0"/>
+          <w:sz w:val="19"/>
+          <w:szCs w:val="19"/>
+        </w:rPr>
+        <w:t>BlueprintSpawnableComponent</w:t>
+      </w:r>
+      <w:r>
+        <w:rPr>
+          <w:rFonts w:ascii="Courier New" w:hAnsi="Courier New" w:cs="Courier New"/>
+          <w:color w:val="000000"/>
+          <w:kern w:val="0"/>
+          <w:sz w:val="19"/>
+          <w:szCs w:val="19"/>
+        </w:rPr>
+        <w:t>),hidecategories=(</w:t>
+      </w:r>
+      <w:r>
+        <w:rPr>
+          <w:rFonts w:ascii="Courier New" w:hAnsi="Courier New" w:cs="Courier New"/>
+          <w:color w:val="A31515"/>
+          <w:kern w:val="0"/>
+          <w:sz w:val="19"/>
+          <w:szCs w:val="19"/>
+        </w:rPr>
+        <w:t>"Collision"</w:t>
+      </w:r>
+      <w:r>
+        <w:rPr>
+          <w:rFonts w:ascii="Courier New" w:hAnsi="Courier New" w:cs="Courier New"/>
+          <w:color w:val="000000"/>
+          <w:kern w:val="0"/>
+          <w:sz w:val="19"/>
+          <w:szCs w:val="19"/>
+        </w:rPr>
+        <w:t>))</w:t>
+      </w:r>
+    </w:p>
+    <w:p>
+      <w:pPr>
+        <w:rPr>
+          <w:rFonts w:ascii="Courier New" w:hAnsi="Courier New" w:cs="Courier New"/>
+          <w:color w:val="000000"/>
+          <w:kern w:val="0"/>
+          <w:sz w:val="19"/>
+          <w:szCs w:val="19"/>
+        </w:rPr>
+      </w:pPr>
+      <w:r>
+        <w:rPr>
+          <w:rFonts w:ascii="Courier New" w:hAnsi="Courier New" w:cs="Courier New" w:hint="eastAsia"/>
+          <w:color w:val="000000"/>
+          <w:kern w:val="0"/>
+          <w:sz w:val="19"/>
+          <w:szCs w:val="19"/>
+        </w:rPr>
+        <w:t>这样，创建好的组件中就隐藏了</w:t>
+      </w:r>
+      <w:r>
+        <w:rPr>
+          <w:rFonts w:ascii="Courier New" w:hAnsi="Courier New" w:cs="Courier New" w:hint="eastAsia"/>
+          <w:color w:val="000000"/>
+          <w:kern w:val="0"/>
+          <w:sz w:val="19"/>
+          <w:szCs w:val="19"/>
+        </w:rPr>
+        <w:t>Collision</w:t>
+      </w:r>
+      <w:r>
+        <w:rPr>
+          <w:rFonts w:ascii="Courier New" w:hAnsi="Courier New" w:cs="Courier New" w:hint="eastAsia"/>
+          <w:color w:val="000000"/>
+          <w:kern w:val="0"/>
+          <w:sz w:val="19"/>
+          <w:szCs w:val="19"/>
+        </w:rPr>
+        <w:t>卷展栏</w:t>
+      </w:r>
+    </w:p>
+    <w:p>
+      <w:pPr>
+        <w:rPr>
+          <w:rFonts w:hint="eastAsia"/>
+        </w:rPr>
+      </w:pPr>
       <w:bookmarkStart w:id="0" w:name="_GoBack"/>
       <w:bookmarkEnd w:id="0"/>
-      <w:r>
-        <w:rPr>
-          <w:rFonts w:ascii="Courier New" w:hAnsi="Courier New" w:cs="Courier New" w:hint="eastAsia"/>
-          <w:color w:val="000080"/>
-          <w:kern w:val="0"/>
-          <w:sz w:val="19"/>
-          <w:szCs w:val="19"/>
-        </w:rPr>
-        <w:t>注意可以提供一个</w:t>
-      </w:r>
-      <w:proofErr w:type="spellStart"/>
-      <w:r>
-        <w:rPr>
-          <w:rFonts w:ascii="Courier New" w:hAnsi="Courier New" w:cs="Courier New" w:hint="eastAsia"/>
-          <w:color w:val="000080"/>
-          <w:kern w:val="0"/>
-          <w:sz w:val="19"/>
-          <w:szCs w:val="19"/>
-        </w:rPr>
-        <w:t>FName</w:t>
-      </w:r>
-      <w:proofErr w:type="spellEnd"/>
-      <w:r>
-        <w:rPr>
-          <w:rFonts w:ascii="Courier New" w:hAnsi="Courier New" w:cs="Courier New" w:hint="eastAsia"/>
-          <w:color w:val="000080"/>
-          <w:kern w:val="0"/>
-          <w:sz w:val="19"/>
-          <w:szCs w:val="19"/>
-        </w:rPr>
-        <w:t>参数用于命名</w:t>
-      </w:r>
-    </w:p>
-    <w:p>
-      <w:pPr>
-        <w:rPr>
-          <w:rFonts w:ascii="Courier New" w:hAnsi="Courier New" w:cs="Courier New"/>
-          <w:color w:val="000000"/>
-          <w:kern w:val="0"/>
-          <w:sz w:val="19"/>
-          <w:szCs w:val="19"/>
-        </w:rPr>
-      </w:pPr>
-      <w:proofErr w:type="spellStart"/>
-      <w:r>
-        <w:rPr>
-          <w:rFonts w:ascii="Courier New" w:hAnsi="Courier New" w:cs="Courier New"/>
-          <w:color w:val="000080"/>
-          <w:kern w:val="0"/>
-          <w:sz w:val="19"/>
-          <w:szCs w:val="19"/>
-        </w:rPr>
-        <w:t>TankAimingComponent</w:t>
-      </w:r>
-      <w:proofErr w:type="spellEnd"/>
-      <w:r>
-        <w:rPr>
-          <w:rFonts w:ascii="Courier New" w:hAnsi="Courier New" w:cs="Courier New"/>
-          <w:color w:val="000000"/>
-          <w:kern w:val="0"/>
-          <w:sz w:val="19"/>
-          <w:szCs w:val="19"/>
-        </w:rPr>
-        <w:t xml:space="preserve"> = </w:t>
-      </w:r>
-      <w:proofErr w:type="spellStart"/>
-      <w:r>
-        <w:rPr>
-          <w:rFonts w:ascii="Courier New" w:hAnsi="Courier New" w:cs="Courier New"/>
-          <w:color w:val="880000"/>
-          <w:kern w:val="0"/>
-          <w:sz w:val="19"/>
-          <w:szCs w:val="19"/>
-        </w:rPr>
-        <w:t>CreateDefaultSubobject</w:t>
-      </w:r>
-      <w:proofErr w:type="spellEnd"/>
-      <w:r>
-        <w:rPr>
-          <w:rFonts w:ascii="Courier New" w:hAnsi="Courier New" w:cs="Courier New"/>
-          <w:color w:val="000000"/>
-          <w:kern w:val="0"/>
-          <w:sz w:val="19"/>
-          <w:szCs w:val="19"/>
-        </w:rPr>
-        <w:t>&lt;</w:t>
-      </w:r>
-      <w:proofErr w:type="spellStart"/>
-      <w:r>
-        <w:rPr>
-          <w:rFonts w:ascii="Courier New" w:hAnsi="Courier New" w:cs="Courier New"/>
-          <w:color w:val="0000FF"/>
-          <w:kern w:val="0"/>
-          <w:sz w:val="19"/>
-          <w:szCs w:val="19"/>
-        </w:rPr>
-        <w:t>UTankAimingComponent</w:t>
-      </w:r>
-      <w:proofErr w:type="spellEnd"/>
-      <w:proofErr w:type="gramStart"/>
-      <w:r>
-        <w:rPr>
-          <w:rFonts w:ascii="Courier New" w:hAnsi="Courier New" w:cs="Courier New"/>
-          <w:color w:val="000000"/>
-          <w:kern w:val="0"/>
-          <w:sz w:val="19"/>
-          <w:szCs w:val="19"/>
-        </w:rPr>
-        <w:t>&gt;(</w:t>
-      </w:r>
-      <w:proofErr w:type="spellStart"/>
-      <w:proofErr w:type="gramEnd"/>
-      <w:r>
-        <w:rPr>
-          <w:rFonts w:ascii="Courier New" w:hAnsi="Courier New" w:cs="Courier New"/>
-          <w:color w:val="0000FF"/>
-          <w:kern w:val="0"/>
-          <w:sz w:val="19"/>
-          <w:szCs w:val="19"/>
-        </w:rPr>
-        <w:t>FName</w:t>
-      </w:r>
-      <w:proofErr w:type="spellEnd"/>
-      <w:r>
-        <w:rPr>
-          <w:rFonts w:ascii="Courier New" w:hAnsi="Courier New" w:cs="Courier New"/>
-          <w:color w:val="000000"/>
-          <w:kern w:val="0"/>
-          <w:sz w:val="19"/>
-          <w:szCs w:val="19"/>
-        </w:rPr>
-        <w:t>(</w:t>
-      </w:r>
-      <w:r>
-        <w:rPr>
-          <w:rFonts w:ascii="Courier New" w:hAnsi="Courier New" w:cs="Courier New"/>
-          <w:color w:val="A31515"/>
-          <w:kern w:val="0"/>
-          <w:sz w:val="19"/>
-          <w:szCs w:val="19"/>
-        </w:rPr>
-        <w:t>"Aiming Component"</w:t>
-      </w:r>
-      <w:r>
-        <w:rPr>
-          <w:rFonts w:ascii="Courier New" w:hAnsi="Courier New" w:cs="Courier New"/>
-          <w:color w:val="000000"/>
-          <w:kern w:val="0"/>
-          <w:sz w:val="19"/>
-          <w:szCs w:val="19"/>
-        </w:rPr>
-        <w:t>));</w:t>
-      </w:r>
-    </w:p>
-    <w:p>
-      <w:pPr>
-        <w:rPr>
-          <w:rFonts w:hint="eastAsia"/>
-        </w:rPr>
-      </w:pPr>
     </w:p>
     <w:sectPr>
       <w:pgSz w:w="11906" w:h="16838"/>
@@ -3999,7 +3682,7 @@
 
 <file path=word/numbering.xml><?xml version="1.0" encoding="utf-8"?>
 <w:numbering xmlns:wpc="http://schemas.microsoft.com/office/word/2010/wordprocessingCanvas" xmlns:mc="http://schemas.openxmlformats.org/markup-compatibility/2006" xmlns:o="urn:schemas-microsoft-com:office:office" xmlns:r="http://schemas.openxmlformats.org/officeDocument/2006/relationships" xmlns:m="http://schemas.openxmlformats.org/officeDocument/2006/math" xmlns:v="urn:schemas-microsoft-com:vml" xmlns:wp14="http://schemas.microsoft.com/office/word/2010/wordprocessingDrawing" xmlns:wp="http://schemas.openxmlformats.org/drawingml/2006/wordprocessingDrawing" xmlns:w10="urn:schemas-microsoft-com:office:word" xmlns:w="http://schemas.openxmlformats.org/wordprocessingml/2006/main" xmlns:w14="http://schemas.microsoft.com/office/word/2010/wordml" xmlns:w15="http://schemas.microsoft.com/office/word/2012/wordml" xmlns:wpg="http://schemas.microsoft.com/office/word/2010/wordprocessingGroup" xmlns:wpi="http://schemas.microsoft.com/office/word/2010/wordprocessingInk" xmlns:wne="http://schemas.microsoft.com/office/word/2006/wordml" xmlns:wps="http://schemas.microsoft.com/office/word/2010/wordprocessingShape" mc:Ignorable="w14 w15 wp14">
-  <w:abstractNum w:abstractNumId="0">
+  <w:abstractNum w:abstractNumId="0" w15:restartNumberingAfterBreak="0">
     <w:nsid w:val="1482775B"/>
     <w:multiLevelType w:val="multilevel"/>
     <w:tmpl w:val="17C8A6E6"/>
@@ -4087,7 +3770,7 @@
       </w:pPr>
     </w:lvl>
   </w:abstractNum>
-  <w:abstractNum w:abstractNumId="1">
+  <w:abstractNum w:abstractNumId="1" w15:restartNumberingAfterBreak="0">
     <w:nsid w:val="3712634E"/>
     <w:multiLevelType w:val="hybridMultilevel"/>
     <w:tmpl w:val="D4205BB4"/>
@@ -4173,7 +3856,7 @@
       </w:pPr>
     </w:lvl>
   </w:abstractNum>
-  <w:abstractNum w:abstractNumId="2">
+  <w:abstractNum w:abstractNumId="2" w15:restartNumberingAfterBreak="0">
     <w:nsid w:val="7DC25300"/>
     <w:multiLevelType w:val="multilevel"/>
     <w:tmpl w:val="E52A0D64"/>

</xml_diff>

<commit_message>
153 EditAnywhere vs EditDefaultsOnly
</commit_message>
<xml_diff>
--- a/Documents/BattleTank学习笔记.docx
+++ b/Documents/BattleTank学习笔记.docx
@@ -3311,13 +3311,7 @@
         <w:t>文件中都要引用匹配的头文件，而且该引用要放在最后一个。</w:t>
       </w:r>
     </w:p>
-    <w:p>
-      <w:pPr>
-        <w:rPr>
-          <w:rFonts w:hint="eastAsia"/>
-        </w:rPr>
-      </w:pPr>
-    </w:p>
+    <w:p/>
     <w:p>
       <w:r>
         <w:rPr>
@@ -3659,6 +3653,45 @@
           <w:szCs w:val="19"/>
         </w:rPr>
         <w:t>卷展栏</w:t>
+      </w:r>
+    </w:p>
+    <w:p>
+      <w:pPr>
+        <w:pStyle w:val="1"/>
+      </w:pPr>
+      <w:r>
+        <w:t>153 EditAnywhere vs EditDefaultsOnly</w:t>
+      </w:r>
+    </w:p>
+    <w:p>
+      <w:r>
+        <w:rPr>
+          <w:rFonts w:hint="eastAsia"/>
+        </w:rPr>
+        <w:t>Edit</w:t>
+      </w:r>
+      <w:r>
+        <w:t xml:space="preserve">Anywhere </w:t>
+      </w:r>
+      <w:r>
+        <w:rPr>
+          <w:rFonts w:hint="eastAsia"/>
+        </w:rPr>
+        <w:t>是每个实例都可以修改单独的数据</w:t>
+      </w:r>
+    </w:p>
+    <w:p>
+      <w:r>
+        <w:rPr>
+          <w:rFonts w:hint="eastAsia"/>
+        </w:rPr>
+        <w:t>EditDefaultsOnly</w:t>
+      </w:r>
+      <w:r>
+        <w:rPr>
+          <w:rFonts w:hint="eastAsia"/>
+        </w:rPr>
+        <w:t>只能在蓝图中修改默认值，也就是所有实例必须保持一致</w:t>
       </w:r>
     </w:p>
     <w:p>

</xml_diff>